<commit_message>
Improve script error reporting and clean up .gitignore redundancy
Co-authored-by: MarceloClaro <58664974+MarceloClaro@users.noreply.github.com>
</commit_message>
<xml_diff>
--- a/artigo_cientifico/fase4_secoes/README_CONVERSION.docx
+++ b/artigo_cientifico/fase4_secoes/README_CONVERSION.docx
@@ -2,7 +2,7 @@
 <file path=word/document.xml><?xml version="1.0" encoding="utf-8"?>
 <w:document xmlns:w="http://schemas.openxmlformats.org/wordprocessingml/2006/main" xmlns:m="http://schemas.openxmlformats.org/officeDocument/2006/math" xmlns:r="http://schemas.openxmlformats.org/officeDocument/2006/relationships" xmlns:o="urn:schemas-microsoft-com:office:office" xmlns:v="urn:schemas-microsoft-com:vml" xmlns:w10="urn:schemas-microsoft-com:office:word" xmlns:a="http://schemas.openxmlformats.org/drawingml/2006/main" xmlns:pic="http://schemas.openxmlformats.org/drawingml/2006/picture" xmlns:wp="http://schemas.openxmlformats.org/drawingml/2006/wordprocessingDrawing">
   <w:body>
-    <w:bookmarkStart w:id="40" w:name="conversão-de-markdown-para-docx-e-pdf"/>
+    <w:bookmarkStart w:id="46" w:name="conversão-de-markdown-para-docx-e-pdf"/>
     <w:p>
       <w:pPr>
         <w:pStyle w:val="Heading1"/>
@@ -16,16 +16,25 @@
         <w:pStyle w:val="FirstParagraph"/>
       </w:pPr>
       <w:r>
-        <w:t xml:space="preserve">Este diretório contém os arquivos Markdown das seções do artigo científico (Fase 4) e suas conversões para os formatos DOCX e PDF.</w:t>
-      </w:r>
-    </w:p>
-    <w:bookmarkStart w:id="20" w:name="arquivos"/>
+        <w:t xml:space="preserve">Este arquivo documenta a conversão dos arquivos Markdown do artigo científico para os formatos DOCX e PDF.</w:t>
+      </w:r>
+    </w:p>
+    <w:bookmarkStart w:id="23" w:name="X3364bc2e5fb487fd389ed9201289400ca967c00"/>
     <w:p>
       <w:pPr>
         <w:pStyle w:val="Heading2"/>
       </w:pPr>
       <w:r>
-        <w:t xml:space="preserve">Arquivos</w:t>
+        <w:t xml:space="preserve">Status da Conversão - Atualizado em 2026-01-02</w:t>
+      </w:r>
+    </w:p>
+    <w:bookmarkStart w:id="20" w:name="fase-4-fase4_secoes"/>
+    <w:p>
+      <w:pPr>
+        <w:pStyle w:val="Heading3"/>
+      </w:pPr>
+      <w:r>
+        <w:t xml:space="preserve">Fase 4 (fase4_secoes)</w:t>
       </w:r>
     </w:p>
     <w:p>
@@ -33,7 +42,7 @@
         <w:pStyle w:val="FirstParagraph"/>
       </w:pPr>
       <w:r>
-        <w:t xml:space="preserve">Todos os 12 arquivos Markdown foram convertidos com sucesso:</w:t>
+        <w:t xml:space="preserve">Todos os 12 arquivos Markdown desta pasta foram convertidos com sucesso:</w:t>
       </w:r>
     </w:p>
     <w:tbl>
@@ -722,22 +731,13 @@
       </w:r>
     </w:p>
     <w:bookmarkEnd w:id="20"/>
-    <w:bookmarkStart w:id="25" w:name="como-usar-o-script-de-conversão"/>
-    <w:p>
-      <w:pPr>
-        <w:pStyle w:val="Heading2"/>
-      </w:pPr>
-      <w:r>
-        <w:t xml:space="preserve">Como Usar o Script de Conversão</w:t>
-      </w:r>
-    </w:p>
-    <w:bookmarkStart w:id="21" w:name="pré-requisitos"/>
+    <w:bookmarkStart w:id="21" w:name="status-completo---todas-as-pastas"/>
     <w:p>
       <w:pPr>
         <w:pStyle w:val="Heading3"/>
       </w:pPr>
       <w:r>
-        <w:t xml:space="preserve">Pré-requisitos</w:t>
+        <w:t xml:space="preserve">Status Completo - Todas as Pastas</w:t>
       </w:r>
     </w:p>
     <w:p>
@@ -745,19 +745,23 @@
         <w:pStyle w:val="FirstParagraph"/>
       </w:pPr>
       <w:r>
-        <w:t xml:space="preserve">O script requer:</w:t>
-      </w:r>
-      <w:r>
-        <w:t xml:space="preserve"> </w:t>
-      </w:r>
-      <w:r>
-        <w:t xml:space="preserve">- Python 3.x</w:t>
-      </w:r>
-      <w:r>
-        <w:t xml:space="preserve"> </w:t>
-      </w:r>
-      <w:r>
-        <w:t xml:space="preserve">- Pandoc (instalado via</w:t>
+        <w:t xml:space="preserve">A conversão foi expandida para incluir</w:t>
+      </w:r>
+      <w:r>
+        <w:t xml:space="preserve"> </w:t>
+      </w:r>
+      <w:r>
+        <w:rPr>
+          <w:bCs/>
+          <w:b/>
+        </w:rPr>
+        <w:t xml:space="preserve">todos</w:t>
+      </w:r>
+      <w:r>
+        <w:t xml:space="preserve"> </w:t>
+      </w:r>
+      <w:r>
+        <w:t xml:space="preserve">os arquivos Markdown na pasta</w:t>
       </w:r>
       <w:r>
         <w:t xml:space="preserve"> </w:t>
@@ -766,191 +770,678 @@
         <w:rPr>
           <w:rStyle w:val="VerbatimChar"/>
         </w:rPr>
-        <w:t xml:space="preserve">apt-get install pandoc</w:t>
-      </w:r>
-      <w:r>
-        <w:t xml:space="preserve">)</w:t>
-      </w:r>
-      <w:r>
-        <w:t xml:space="preserve"> </w:t>
-      </w:r>
-      <w:r>
-        <w:t xml:space="preserve">- LaTeX (texlive-xetex) para geração de PDF</w:t>
-      </w:r>
-    </w:p>
+        <w:t xml:space="preserve">artigo_cientifico</w:t>
+      </w:r>
+      <w:r>
+        <w:t xml:space="preserve">:</w:t>
+      </w:r>
+    </w:p>
+    <w:tbl>
+      <w:tblPr>
+        <w:tblStyle w:val="Table"/>
+        <w:tblW w:type="auto" w:w="0"/>
+        <w:tblLook w:firstRow="1" w:lastRow="0" w:firstColumn="0" w:lastColumn="0" w:noHBand="0" w:noVBand="0" w:val="0020"/>
+        <w:jc w:val="start"/>
+      </w:tblPr>
+      <w:tblGrid>
+        <w:gridCol w:w="1584"/>
+        <w:gridCol w:w="1584"/>
+        <w:gridCol w:w="1584"/>
+        <w:gridCol w:w="1584"/>
+        <w:gridCol w:w="1584"/>
+      </w:tblGrid>
+      <w:tr>
+        <w:trPr>
+          <w:tblHeader w:val="true"/>
+        </w:trPr>
+        <w:tc>
+          <w:tcPr/>
+          <w:p>
+            <w:pPr>
+              <w:pStyle w:val="Compact"/>
+              <w:jc w:val="left"/>
+            </w:pPr>
+            <w:r>
+              <w:t xml:space="preserve">Pasta</w:t>
+            </w:r>
+          </w:p>
+        </w:tc>
+        <w:tc>
+          <w:tcPr/>
+          <w:p>
+            <w:pPr>
+              <w:pStyle w:val="Compact"/>
+              <w:jc w:val="left"/>
+            </w:pPr>
+            <w:r>
+              <w:t xml:space="preserve">Arquivos MD</w:t>
+            </w:r>
+          </w:p>
+        </w:tc>
+        <w:tc>
+          <w:tcPr/>
+          <w:p>
+            <w:pPr>
+              <w:pStyle w:val="Compact"/>
+              <w:jc w:val="left"/>
+            </w:pPr>
+            <w:r>
+              <w:t xml:space="preserve">DOCX</w:t>
+            </w:r>
+          </w:p>
+        </w:tc>
+        <w:tc>
+          <w:tcPr/>
+          <w:p>
+            <w:pPr>
+              <w:pStyle w:val="Compact"/>
+              <w:jc w:val="left"/>
+            </w:pPr>
+            <w:r>
+              <w:t xml:space="preserve">PDF</w:t>
+            </w:r>
+          </w:p>
+        </w:tc>
+        <w:tc>
+          <w:tcPr/>
+          <w:p>
+            <w:pPr>
+              <w:pStyle w:val="Compact"/>
+              <w:jc w:val="left"/>
+            </w:pPr>
+            <w:r>
+              <w:t xml:space="preserve">Taxa de Sucesso</w:t>
+            </w:r>
+          </w:p>
+        </w:tc>
+      </w:tr>
+      <w:tr>
+        <w:tc>
+          <w:tcPr/>
+          <w:p>
+            <w:pPr>
+              <w:pStyle w:val="Compact"/>
+              <w:jc w:val="left"/>
+            </w:pPr>
+            <w:r>
+              <w:t xml:space="preserve">fase1_analise</w:t>
+            </w:r>
+          </w:p>
+        </w:tc>
+        <w:tc>
+          <w:tcPr/>
+          <w:p>
+            <w:pPr>
+              <w:pStyle w:val="Compact"/>
+              <w:jc w:val="left"/>
+            </w:pPr>
+            <w:r>
+              <w:t xml:space="preserve">2</w:t>
+            </w:r>
+          </w:p>
+        </w:tc>
+        <w:tc>
+          <w:tcPr/>
+          <w:p>
+            <w:pPr>
+              <w:pStyle w:val="Compact"/>
+              <w:jc w:val="left"/>
+            </w:pPr>
+            <w:r>
+              <w:t xml:space="preserve">✅ 2</w:t>
+            </w:r>
+          </w:p>
+        </w:tc>
+        <w:tc>
+          <w:tcPr/>
+          <w:p>
+            <w:pPr>
+              <w:pStyle w:val="Compact"/>
+              <w:jc w:val="left"/>
+            </w:pPr>
+            <w:r>
+              <w:t xml:space="preserve">✅ 2</w:t>
+            </w:r>
+          </w:p>
+        </w:tc>
+        <w:tc>
+          <w:tcPr/>
+          <w:p>
+            <w:pPr>
+              <w:pStyle w:val="Compact"/>
+              <w:jc w:val="left"/>
+            </w:pPr>
+            <w:r>
+              <w:t xml:space="preserve">100%</w:t>
+            </w:r>
+          </w:p>
+        </w:tc>
+      </w:tr>
+      <w:tr>
+        <w:tc>
+          <w:tcPr/>
+          <w:p>
+            <w:pPr>
+              <w:pStyle w:val="Compact"/>
+              <w:jc w:val="left"/>
+            </w:pPr>
+            <w:r>
+              <w:t xml:space="preserve">fase2_bibliografia</w:t>
+            </w:r>
+          </w:p>
+        </w:tc>
+        <w:tc>
+          <w:tcPr/>
+          <w:p>
+            <w:pPr>
+              <w:pStyle w:val="Compact"/>
+              <w:jc w:val="left"/>
+            </w:pPr>
+            <w:r>
+              <w:t xml:space="preserve">2</w:t>
+            </w:r>
+          </w:p>
+        </w:tc>
+        <w:tc>
+          <w:tcPr/>
+          <w:p>
+            <w:pPr>
+              <w:pStyle w:val="Compact"/>
+              <w:jc w:val="left"/>
+            </w:pPr>
+            <w:r>
+              <w:t xml:space="preserve">✅ 2</w:t>
+            </w:r>
+          </w:p>
+        </w:tc>
+        <w:tc>
+          <w:tcPr/>
+          <w:p>
+            <w:pPr>
+              <w:pStyle w:val="Compact"/>
+              <w:jc w:val="left"/>
+            </w:pPr>
+            <w:r>
+              <w:t xml:space="preserve">✅ 2</w:t>
+            </w:r>
+          </w:p>
+        </w:tc>
+        <w:tc>
+          <w:tcPr/>
+          <w:p>
+            <w:pPr>
+              <w:pStyle w:val="Compact"/>
+              <w:jc w:val="left"/>
+            </w:pPr>
+            <w:r>
+              <w:t xml:space="preserve">100%</w:t>
+            </w:r>
+          </w:p>
+        </w:tc>
+      </w:tr>
+      <w:tr>
+        <w:tc>
+          <w:tcPr/>
+          <w:p>
+            <w:pPr>
+              <w:pStyle w:val="Compact"/>
+              <w:jc w:val="left"/>
+            </w:pPr>
+            <w:r>
+              <w:t xml:space="preserve">fase3_estrutura</w:t>
+            </w:r>
+          </w:p>
+        </w:tc>
+        <w:tc>
+          <w:tcPr/>
+          <w:p>
+            <w:pPr>
+              <w:pStyle w:val="Compact"/>
+              <w:jc w:val="left"/>
+            </w:pPr>
+            <w:r>
+              <w:t xml:space="preserve">2</w:t>
+            </w:r>
+          </w:p>
+        </w:tc>
+        <w:tc>
+          <w:tcPr/>
+          <w:p>
+            <w:pPr>
+              <w:pStyle w:val="Compact"/>
+              <w:jc w:val="left"/>
+            </w:pPr>
+            <w:r>
+              <w:t xml:space="preserve">✅ 2</w:t>
+            </w:r>
+          </w:p>
+        </w:tc>
+        <w:tc>
+          <w:tcPr/>
+          <w:p>
+            <w:pPr>
+              <w:pStyle w:val="Compact"/>
+              <w:jc w:val="left"/>
+            </w:pPr>
+            <w:r>
+              <w:t xml:space="preserve">✅ 2</w:t>
+            </w:r>
+          </w:p>
+        </w:tc>
+        <w:tc>
+          <w:tcPr/>
+          <w:p>
+            <w:pPr>
+              <w:pStyle w:val="Compact"/>
+              <w:jc w:val="left"/>
+            </w:pPr>
+            <w:r>
+              <w:t xml:space="preserve">100%</w:t>
+            </w:r>
+          </w:p>
+        </w:tc>
+      </w:tr>
+      <w:tr>
+        <w:tc>
+          <w:tcPr/>
+          <w:p>
+            <w:pPr>
+              <w:pStyle w:val="Compact"/>
+              <w:jc w:val="left"/>
+            </w:pPr>
+            <w:r>
+              <w:t xml:space="preserve">fase4_secoes</w:t>
+            </w:r>
+          </w:p>
+        </w:tc>
+        <w:tc>
+          <w:tcPr/>
+          <w:p>
+            <w:pPr>
+              <w:pStyle w:val="Compact"/>
+              <w:jc w:val="left"/>
+            </w:pPr>
+            <w:r>
+              <w:t xml:space="preserve">13</w:t>
+            </w:r>
+          </w:p>
+        </w:tc>
+        <w:tc>
+          <w:tcPr/>
+          <w:p>
+            <w:pPr>
+              <w:pStyle w:val="Compact"/>
+              <w:jc w:val="left"/>
+            </w:pPr>
+            <w:r>
+              <w:t xml:space="preserve">✅ 13</w:t>
+            </w:r>
+          </w:p>
+        </w:tc>
+        <w:tc>
+          <w:tcPr/>
+          <w:p>
+            <w:pPr>
+              <w:pStyle w:val="Compact"/>
+              <w:jc w:val="left"/>
+            </w:pPr>
+            <w:r>
+              <w:t xml:space="preserve">✅ 13</w:t>
+            </w:r>
+          </w:p>
+        </w:tc>
+        <w:tc>
+          <w:tcPr/>
+          <w:p>
+            <w:pPr>
+              <w:pStyle w:val="Compact"/>
+              <w:jc w:val="left"/>
+            </w:pPr>
+            <w:r>
+              <w:t xml:space="preserve">100%</w:t>
+            </w:r>
+          </w:p>
+        </w:tc>
+      </w:tr>
+      <w:tr>
+        <w:tc>
+          <w:tcPr/>
+          <w:p>
+            <w:pPr>
+              <w:pStyle w:val="Compact"/>
+              <w:jc w:val="left"/>
+            </w:pPr>
+            <w:r>
+              <w:t xml:space="preserve">fase5_suplementar</w:t>
+            </w:r>
+          </w:p>
+        </w:tc>
+        <w:tc>
+          <w:tcPr/>
+          <w:p>
+            <w:pPr>
+              <w:pStyle w:val="Compact"/>
+              <w:jc w:val="left"/>
+            </w:pPr>
+            <w:r>
+              <w:t xml:space="preserve">9</w:t>
+            </w:r>
+          </w:p>
+        </w:tc>
+        <w:tc>
+          <w:tcPr/>
+          <w:p>
+            <w:pPr>
+              <w:pStyle w:val="Compact"/>
+              <w:jc w:val="left"/>
+            </w:pPr>
+            <w:r>
+              <w:t xml:space="preserve">✅ 9</w:t>
+            </w:r>
+          </w:p>
+        </w:tc>
+        <w:tc>
+          <w:tcPr/>
+          <w:p>
+            <w:pPr>
+              <w:pStyle w:val="Compact"/>
+              <w:jc w:val="left"/>
+            </w:pPr>
+            <w:r>
+              <w:t xml:space="preserve">⚠️ 7</w:t>
+            </w:r>
+          </w:p>
+        </w:tc>
+        <w:tc>
+          <w:tcPr/>
+          <w:p>
+            <w:pPr>
+              <w:pStyle w:val="Compact"/>
+              <w:jc w:val="left"/>
+            </w:pPr>
+            <w:r>
+              <w:t xml:space="preserve">78% PDF</w:t>
+            </w:r>
+          </w:p>
+        </w:tc>
+      </w:tr>
+      <w:tr>
+        <w:tc>
+          <w:tcPr/>
+          <w:p>
+            <w:pPr>
+              <w:pStyle w:val="Compact"/>
+              <w:jc w:val="left"/>
+            </w:pPr>
+            <w:r>
+              <w:t xml:space="preserve">fase6_consolidacao</w:t>
+            </w:r>
+          </w:p>
+        </w:tc>
+        <w:tc>
+          <w:tcPr/>
+          <w:p>
+            <w:pPr>
+              <w:pStyle w:val="Compact"/>
+              <w:jc w:val="left"/>
+            </w:pPr>
+            <w:r>
+              <w:t xml:space="preserve">9</w:t>
+            </w:r>
+          </w:p>
+        </w:tc>
+        <w:tc>
+          <w:tcPr/>
+          <w:p>
+            <w:pPr>
+              <w:pStyle w:val="Compact"/>
+              <w:jc w:val="left"/>
+            </w:pPr>
+            <w:r>
+              <w:t xml:space="preserve">✅ 9</w:t>
+            </w:r>
+          </w:p>
+        </w:tc>
+        <w:tc>
+          <w:tcPr/>
+          <w:p>
+            <w:pPr>
+              <w:pStyle w:val="Compact"/>
+              <w:jc w:val="left"/>
+            </w:pPr>
+            <w:r>
+              <w:t xml:space="preserve">✅ 9</w:t>
+            </w:r>
+          </w:p>
+        </w:tc>
+        <w:tc>
+          <w:tcPr/>
+          <w:p>
+            <w:pPr>
+              <w:pStyle w:val="Compact"/>
+              <w:jc w:val="left"/>
+            </w:pPr>
+            <w:r>
+              <w:t xml:space="preserve">100%</w:t>
+            </w:r>
+          </w:p>
+        </w:tc>
+      </w:tr>
+      <w:tr>
+        <w:tc>
+          <w:tcPr/>
+          <w:p>
+            <w:pPr>
+              <w:pStyle w:val="Compact"/>
+              <w:jc w:val="left"/>
+            </w:pPr>
+            <w:r>
+              <w:t xml:space="preserve">latex_template</w:t>
+            </w:r>
+          </w:p>
+        </w:tc>
+        <w:tc>
+          <w:tcPr/>
+          <w:p>
+            <w:pPr>
+              <w:pStyle w:val="Compact"/>
+              <w:jc w:val="left"/>
+            </w:pPr>
+            <w:r>
+              <w:t xml:space="preserve">1</w:t>
+            </w:r>
+          </w:p>
+        </w:tc>
+        <w:tc>
+          <w:tcPr/>
+          <w:p>
+            <w:pPr>
+              <w:pStyle w:val="Compact"/>
+              <w:jc w:val="left"/>
+            </w:pPr>
+            <w:r>
+              <w:t xml:space="preserve">✅ 1</w:t>
+            </w:r>
+          </w:p>
+        </w:tc>
+        <w:tc>
+          <w:tcPr/>
+          <w:p>
+            <w:pPr>
+              <w:pStyle w:val="Compact"/>
+              <w:jc w:val="left"/>
+            </w:pPr>
+            <w:r>
+              <w:t xml:space="preserve">✅ 1</w:t>
+            </w:r>
+          </w:p>
+        </w:tc>
+        <w:tc>
+          <w:tcPr/>
+          <w:p>
+            <w:pPr>
+              <w:pStyle w:val="Compact"/>
+              <w:jc w:val="left"/>
+            </w:pPr>
+            <w:r>
+              <w:t xml:space="preserve">100%</w:t>
+            </w:r>
+          </w:p>
+        </w:tc>
+      </w:tr>
+      <w:tr>
+        <w:tc>
+          <w:tcPr/>
+          <w:p>
+            <w:pPr>
+              <w:pStyle w:val="Compact"/>
+              <w:jc w:val="left"/>
+            </w:pPr>
+            <w:r>
+              <w:t xml:space="preserve">raiz</w:t>
+            </w:r>
+          </w:p>
+        </w:tc>
+        <w:tc>
+          <w:tcPr/>
+          <w:p>
+            <w:pPr>
+              <w:pStyle w:val="Compact"/>
+              <w:jc w:val="left"/>
+            </w:pPr>
+            <w:r>
+              <w:t xml:space="preserve">8</w:t>
+            </w:r>
+          </w:p>
+        </w:tc>
+        <w:tc>
+          <w:tcPr/>
+          <w:p>
+            <w:pPr>
+              <w:pStyle w:val="Compact"/>
+              <w:jc w:val="left"/>
+            </w:pPr>
+            <w:r>
+              <w:t xml:space="preserve">✅ 8</w:t>
+            </w:r>
+          </w:p>
+        </w:tc>
+        <w:tc>
+          <w:tcPr/>
+          <w:p>
+            <w:pPr>
+              <w:pStyle w:val="Compact"/>
+              <w:jc w:val="left"/>
+            </w:pPr>
+            <w:r>
+              <w:t xml:space="preserve">✅ 8</w:t>
+            </w:r>
+          </w:p>
+        </w:tc>
+        <w:tc>
+          <w:tcPr/>
+          <w:p>
+            <w:pPr>
+              <w:pStyle w:val="Compact"/>
+              <w:jc w:val="left"/>
+            </w:pPr>
+            <w:r>
+              <w:t xml:space="preserve">100%</w:t>
+            </w:r>
+          </w:p>
+        </w:tc>
+      </w:tr>
+      <w:tr>
+        <w:tc>
+          <w:tcPr/>
+          <w:p>
+            <w:pPr>
+              <w:pStyle w:val="Compact"/>
+              <w:jc w:val="left"/>
+            </w:pPr>
+            <w:r>
+              <w:rPr>
+                <w:bCs/>
+                <w:b/>
+              </w:rPr>
+              <w:t xml:space="preserve">TOTAL</w:t>
+            </w:r>
+          </w:p>
+        </w:tc>
+        <w:tc>
+          <w:tcPr/>
+          <w:p>
+            <w:pPr>
+              <w:pStyle w:val="Compact"/>
+              <w:jc w:val="left"/>
+            </w:pPr>
+            <w:r>
+              <w:rPr>
+                <w:bCs/>
+                <w:b/>
+              </w:rPr>
+              <w:t xml:space="preserve">46</w:t>
+            </w:r>
+          </w:p>
+        </w:tc>
+        <w:tc>
+          <w:tcPr/>
+          <w:p>
+            <w:pPr>
+              <w:pStyle w:val="Compact"/>
+              <w:jc w:val="left"/>
+            </w:pPr>
+            <w:r>
+              <w:rPr>
+                <w:bCs/>
+                <w:b/>
+              </w:rPr>
+              <w:t xml:space="preserve">✅ 46</w:t>
+            </w:r>
+          </w:p>
+        </w:tc>
+        <w:tc>
+          <w:tcPr/>
+          <w:p>
+            <w:pPr>
+              <w:pStyle w:val="Compact"/>
+              <w:jc w:val="left"/>
+            </w:pPr>
+            <w:r>
+              <w:rPr>
+                <w:bCs/>
+                <w:b/>
+              </w:rPr>
+              <w:t xml:space="preserve">✅ 44</w:t>
+            </w:r>
+          </w:p>
+        </w:tc>
+        <w:tc>
+          <w:tcPr/>
+          <w:p>
+            <w:pPr>
+              <w:pStyle w:val="Compact"/>
+              <w:jc w:val="left"/>
+            </w:pPr>
+            <w:r>
+              <w:rPr>
+                <w:bCs/>
+                <w:b/>
+              </w:rPr>
+              <w:t xml:space="preserve">95.7%</w:t>
+            </w:r>
+          </w:p>
+        </w:tc>
+      </w:tr>
+    </w:tbl>
     <w:bookmarkEnd w:id="21"/>
-    <w:bookmarkStart w:id="22" w:name="instalação-das-dependências"/>
+    <w:bookmarkStart w:id="22" w:name="arquivos-com-problemas-na-conversão-pdf"/>
     <w:p>
       <w:pPr>
         <w:pStyle w:val="Heading3"/>
       </w:pPr>
       <w:r>
-        <w:t xml:space="preserve">Instalação das Dependências</w:t>
-      </w:r>
-    </w:p>
-    <w:p>
-      <w:pPr>
-        <w:pStyle w:val="SourceCode"/>
-      </w:pPr>
-      <w:r>
-        <w:rPr>
-          <w:rStyle w:val="CommentTok"/>
-        </w:rPr>
-        <w:t xml:space="preserve"># Instalar pandoc</w:t>
-      </w:r>
-      <w:r>
-        <w:br/>
-      </w:r>
-      <w:r>
-        <w:rPr>
-          <w:rStyle w:val="FunctionTok"/>
-        </w:rPr>
-        <w:t xml:space="preserve">sudo</w:t>
-      </w:r>
-      <w:r>
-        <w:rPr>
-          <w:rStyle w:val="NormalTok"/>
-        </w:rPr>
-        <w:t xml:space="preserve"> apt-get update</w:t>
-      </w:r>
-      <w:r>
-        <w:br/>
-      </w:r>
-      <w:r>
-        <w:rPr>
-          <w:rStyle w:val="FunctionTok"/>
-        </w:rPr>
-        <w:t xml:space="preserve">sudo</w:t>
-      </w:r>
-      <w:r>
-        <w:rPr>
-          <w:rStyle w:val="NormalTok"/>
-        </w:rPr>
-        <w:t xml:space="preserve"> apt-get install </w:t>
-      </w:r>
-      <w:r>
-        <w:rPr>
-          <w:rStyle w:val="AttributeTok"/>
-        </w:rPr>
-        <w:t xml:space="preserve">-y</w:t>
-      </w:r>
-      <w:r>
-        <w:rPr>
-          <w:rStyle w:val="NormalTok"/>
-        </w:rPr>
-        <w:t xml:space="preserve"> pandoc</w:t>
-      </w:r>
-      <w:r>
-        <w:br/>
-      </w:r>
-      <w:r>
-        <w:br/>
-      </w:r>
-      <w:r>
-        <w:rPr>
-          <w:rStyle w:val="CommentTok"/>
-        </w:rPr>
-        <w:t xml:space="preserve"># Instalar LaTeX para PDFs</w:t>
-      </w:r>
-      <w:r>
-        <w:br/>
-      </w:r>
-      <w:r>
-        <w:rPr>
-          <w:rStyle w:val="FunctionTok"/>
-        </w:rPr>
-        <w:t xml:space="preserve">sudo</w:t>
-      </w:r>
-      <w:r>
-        <w:rPr>
-          <w:rStyle w:val="NormalTok"/>
-        </w:rPr>
-        <w:t xml:space="preserve"> apt-get install </w:t>
-      </w:r>
-      <w:r>
-        <w:rPr>
-          <w:rStyle w:val="AttributeTok"/>
-        </w:rPr>
-        <w:t xml:space="preserve">-y</w:t>
-      </w:r>
-      <w:r>
-        <w:rPr>
-          <w:rStyle w:val="NormalTok"/>
-        </w:rPr>
-        <w:t xml:space="preserve"> texlive-xetex texlive-fonts-recommended texlive-plain-generic</w:t>
-      </w:r>
-    </w:p>
-    <w:bookmarkEnd w:id="22"/>
-    <w:bookmarkStart w:id="23" w:name="execução"/>
-    <w:p>
-      <w:pPr>
-        <w:pStyle w:val="Heading3"/>
-      </w:pPr>
-      <w:r>
-        <w:t xml:space="preserve">Execução</w:t>
-      </w:r>
-    </w:p>
-    <w:p>
-      <w:pPr>
-        <w:pStyle w:val="SourceCode"/>
-      </w:pPr>
-      <w:r>
-        <w:rPr>
-          <w:rStyle w:val="CommentTok"/>
-        </w:rPr>
-        <w:t xml:space="preserve"># Converter todos os arquivos .md da pasta fase4_secoes</w:t>
-      </w:r>
-      <w:r>
-        <w:br/>
-      </w:r>
-      <w:r>
-        <w:rPr>
-          <w:rStyle w:val="ExtensionTok"/>
-        </w:rPr>
-        <w:t xml:space="preserve">python3</w:t>
-      </w:r>
-      <w:r>
-        <w:rPr>
-          <w:rStyle w:val="NormalTok"/>
-        </w:rPr>
-        <w:t xml:space="preserve"> tools/convert_fase4_to_docx_pdf.py</w:t>
-      </w:r>
-      <w:r>
-        <w:br/>
-      </w:r>
-      <w:r>
-        <w:br/>
-      </w:r>
-      <w:r>
-        <w:rPr>
-          <w:rStyle w:val="CommentTok"/>
-        </w:rPr>
-        <w:t xml:space="preserve"># Ou especificar outro diretório</w:t>
-      </w:r>
-      <w:r>
-        <w:br/>
-      </w:r>
-      <w:r>
-        <w:rPr>
-          <w:rStyle w:val="ExtensionTok"/>
-        </w:rPr>
-        <w:t xml:space="preserve">python3</w:t>
-      </w:r>
-      <w:r>
-        <w:rPr>
-          <w:rStyle w:val="NormalTok"/>
-        </w:rPr>
-        <w:t xml:space="preserve"> tools/convert_fase4_to_docx_pdf.py /caminho/para/diretorio</w:t>
-      </w:r>
-    </w:p>
-    <w:bookmarkEnd w:id="23"/>
-    <w:bookmarkStart w:id="24" w:name="características-do-script"/>
-    <w:p>
-      <w:pPr>
-        <w:pStyle w:val="Heading3"/>
-      </w:pPr>
-      <w:r>
-        <w:t xml:space="preserve">Características do Script</w:t>
+        <w:t xml:space="preserve">Arquivos com Problemas na Conversão PDF</w:t>
       </w:r>
     </w:p>
     <w:p>
@@ -958,19 +1449,7 @@
         <w:pStyle w:val="FirstParagraph"/>
       </w:pPr>
       <w:r>
-        <w:t xml:space="preserve">O script</w:t>
-      </w:r>
-      <w:r>
-        <w:t xml:space="preserve"> </w:t>
-      </w:r>
-      <w:r>
-        <w:rPr>
-          <w:rStyle w:val="VerbatimChar"/>
-        </w:rPr>
-        <w:t xml:space="preserve">tools/convert_fase4_to_docx_pdf.py</w:t>
-      </w:r>
-      <w:r>
-        <w:t xml:space="preserve">:</w:t>
+        <w:t xml:space="preserve">Apenas 2 arquivos tiveram problemas na conversão para PDF devido a padrões LaTeX complexos:</w:t>
       </w:r>
     </w:p>
     <w:p>
@@ -986,13 +1465,31 @@
           <w:bCs/>
           <w:b/>
         </w:rPr>
-        <w:t xml:space="preserve">Encontra automaticamente</w:t>
-      </w:r>
-      <w:r>
-        <w:t xml:space="preserve"> </w:t>
-      </w:r>
-      <w:r>
-        <w:t xml:space="preserve">todos os arquivos</w:t>
+        <w:t xml:space="preserve">fase5_suplementar/apendice_g_validacao_estatistica.md</w:t>
+      </w:r>
+    </w:p>
+    <w:p>
+      <w:pPr>
+        <w:numPr>
+          <w:ilvl w:val="1"/>
+          <w:numId w:val="1002"/>
+        </w:numPr>
+        <w:pStyle w:val="Compact"/>
+      </w:pPr>
+      <w:r>
+        <w:t xml:space="preserve">✅ DOCX criado com sucesso</w:t>
+      </w:r>
+    </w:p>
+    <w:p>
+      <w:pPr>
+        <w:numPr>
+          <w:ilvl w:val="1"/>
+          <w:numId w:val="1002"/>
+        </w:numPr>
+        <w:pStyle w:val="Compact"/>
+      </w:pPr>
+      <w:r>
+        <w:t xml:space="preserve">❌ PDF com erro LaTeX (comando</w:t>
       </w:r>
       <w:r>
         <w:t xml:space="preserve"> </w:t>
@@ -1001,13 +1498,40 @@
         <w:rPr>
           <w:rStyle w:val="VerbatimChar"/>
         </w:rPr>
-        <w:t xml:space="preserve">.md</w:t>
-      </w:r>
-      <w:r>
-        <w:t xml:space="preserve"> </w:t>
-      </w:r>
-      <w:r>
-        <w:t xml:space="preserve">no diretório especificado</w:t>
+        <w:t xml:space="preserve">\text@</w:t>
+      </w:r>
+      <w:r>
+        <w:t xml:space="preserve"> </w:t>
+      </w:r>
+      <w:r>
+        <w:t xml:space="preserve">incompleto)</w:t>
+      </w:r>
+    </w:p>
+    <w:p>
+      <w:pPr>
+        <w:numPr>
+          <w:ilvl w:val="1"/>
+          <w:numId w:val="1002"/>
+        </w:numPr>
+        <w:pStyle w:val="Compact"/>
+      </w:pPr>
+      <w:r>
+        <w:t xml:space="preserve">Solução: Revisar manualmente os comandos</w:t>
+      </w:r>
+      <w:r>
+        <w:t xml:space="preserve"> </w:t>
+      </w:r>
+      <w:r>
+        <w:rPr>
+          <w:rStyle w:val="VerbatimChar"/>
+        </w:rPr>
+        <w:t xml:space="preserve">\text{}</w:t>
+      </w:r>
+      <w:r>
+        <w:t xml:space="preserve"> </w:t>
+      </w:r>
+      <w:r>
+        <w:t xml:space="preserve">no arquivo</w:t>
       </w:r>
     </w:p>
     <w:p>
@@ -1023,71 +1547,7 @@
           <w:bCs/>
           <w:b/>
         </w:rPr>
-        <w:t xml:space="preserve">Converte para DOCX</w:t>
-      </w:r>
-      <w:r>
-        <w:t xml:space="preserve"> </w:t>
-      </w:r>
-      <w:r>
-        <w:t xml:space="preserve">usando pandoc com suporte a:</w:t>
-      </w:r>
-    </w:p>
-    <w:p>
-      <w:pPr>
-        <w:numPr>
-          <w:ilvl w:val="1"/>
-          <w:numId w:val="1002"/>
-        </w:numPr>
-        <w:pStyle w:val="Compact"/>
-      </w:pPr>
-      <w:r>
-        <w:t xml:space="preserve">Tabelas</w:t>
-      </w:r>
-    </w:p>
-    <w:p>
-      <w:pPr>
-        <w:numPr>
-          <w:ilvl w:val="1"/>
-          <w:numId w:val="1002"/>
-        </w:numPr>
-        <w:pStyle w:val="Compact"/>
-      </w:pPr>
-      <w:r>
-        <w:t xml:space="preserve">Blocos de código</w:t>
-      </w:r>
-    </w:p>
-    <w:p>
-      <w:pPr>
-        <w:numPr>
-          <w:ilvl w:val="1"/>
-          <w:numId w:val="1002"/>
-        </w:numPr>
-        <w:pStyle w:val="Compact"/>
-      </w:pPr>
-      <w:r>
-        <w:t xml:space="preserve">Formatação Markdown completa</w:t>
-      </w:r>
-    </w:p>
-    <w:p>
-      <w:pPr>
-        <w:numPr>
-          <w:ilvl w:val="0"/>
-          <w:numId w:val="1001"/>
-        </w:numPr>
-        <w:pStyle w:val="Compact"/>
-      </w:pPr>
-      <w:r>
-        <w:rPr>
-          <w:bCs/>
-          <w:b/>
-        </w:rPr>
-        <w:t xml:space="preserve">Converte para PDF</w:t>
-      </w:r>
-      <w:r>
-        <w:t xml:space="preserve"> </w:t>
-      </w:r>
-      <w:r>
-        <w:t xml:space="preserve">usando pandoc + XeLaTeX com:</w:t>
+        <w:t xml:space="preserve">fase5_suplementar/apendice_i_lista_simbolos.md</w:t>
       </w:r>
     </w:p>
     <w:p>
@@ -1099,7 +1559,7 @@
         <w:pStyle w:val="Compact"/>
       </w:pPr>
       <w:r>
-        <w:t xml:space="preserve">Suporte completo a Unicode</w:t>
+        <w:t xml:space="preserve">✅ DOCX criado com sucesso</w:t>
       </w:r>
     </w:p>
     <w:p>
@@ -1111,7 +1571,7 @@
         <w:pStyle w:val="Compact"/>
       </w:pPr>
       <w:r>
-        <w:t xml:space="preserve">Renderização de equações LaTeX (formato</w:t>
+        <w:t xml:space="preserve">❌ PDF com erro LaTeX (notação de norma</w:t>
       </w:r>
       <w:r>
         <w:t xml:space="preserve"> </w:t>
@@ -1120,25 +1580,13 @@
         <w:rPr>
           <w:rStyle w:val="VerbatimChar"/>
         </w:rPr>
-        <w:t xml:space="preserve">$...$</w:t>
-      </w:r>
-      <w:r>
-        <w:t xml:space="preserve"> </w:t>
-      </w:r>
-      <w:r>
-        <w:t xml:space="preserve">e</w:t>
-      </w:r>
-      <w:r>
-        <w:t xml:space="preserve"> </w:t>
-      </w:r>
-      <w:r>
-        <w:rPr>
-          <w:rStyle w:val="VerbatimChar"/>
-        </w:rPr>
-        <w:t xml:space="preserve">$$...$$</w:t>
-      </w:r>
-      <w:r>
-        <w:t xml:space="preserve">)</w:t>
+        <w:t xml:space="preserve">\|</w:t>
+      </w:r>
+      <w:r>
+        <w:t xml:space="preserve"> </w:t>
+      </w:r>
+      <w:r>
+        <w:t xml:space="preserve">em tabelas)</w:t>
       </w:r>
     </w:p>
     <w:p>
@@ -1150,143 +1598,826 @@
         <w:pStyle w:val="Compact"/>
       </w:pPr>
       <w:r>
-        <w:t xml:space="preserve">Fontes DejaVu para melhor compatibilidade</w:t>
-      </w:r>
-    </w:p>
-    <w:p>
-      <w:pPr>
-        <w:numPr>
-          <w:ilvl w:val="1"/>
-          <w:numId w:val="1003"/>
-        </w:numPr>
-        <w:pStyle w:val="Compact"/>
-      </w:pPr>
-      <w:r>
-        <w:t xml:space="preserve">Margens de 2cm</w:t>
+        <w:t xml:space="preserve">Solução: Simplificar notação matemática nas tabelas</w:t>
+      </w:r>
+    </w:p>
+    <w:bookmarkEnd w:id="22"/>
+    <w:bookmarkEnd w:id="23"/>
+    <w:bookmarkStart w:id="26" w:name="scripts-de-conversão"/>
+    <w:p>
+      <w:pPr>
+        <w:pStyle w:val="Heading2"/>
+      </w:pPr>
+      <w:r>
+        <w:t xml:space="preserve">Scripts de Conversão</w:t>
+      </w:r>
+    </w:p>
+    <w:bookmarkStart w:id="24" w:name="script-original-apenas-fase4_secoes"/>
+    <w:p>
+      <w:pPr>
+        <w:pStyle w:val="Heading3"/>
+      </w:pPr>
+      <w:r>
+        <w:t xml:space="preserve">Script Original (apenas fase4_secoes)</w:t>
+      </w:r>
+    </w:p>
+    <w:p>
+      <w:pPr>
+        <w:pStyle w:val="SourceCode"/>
+      </w:pPr>
+      <w:r>
+        <w:rPr>
+          <w:rStyle w:val="ExtensionTok"/>
+        </w:rPr>
+        <w:t xml:space="preserve">python3</w:t>
+      </w:r>
+      <w:r>
+        <w:rPr>
+          <w:rStyle w:val="NormalTok"/>
+        </w:rPr>
+        <w:t xml:space="preserve"> tools/convert_fase4_to_docx_pdf.py</w:t>
+      </w:r>
+    </w:p>
+    <w:bookmarkEnd w:id="24"/>
+    <w:bookmarkStart w:id="25" w:name="X8c6aec4492067011af1f57adf7c945c6f62ef6b"/>
+    <w:p>
+      <w:pPr>
+        <w:pStyle w:val="Heading3"/>
+      </w:pPr>
+      <w:r>
+        <w:t xml:space="preserve">Novo Script (todas as pastas recursivamente)</w:t>
+      </w:r>
+    </w:p>
+    <w:p>
+      <w:pPr>
+        <w:pStyle w:val="SourceCode"/>
+      </w:pPr>
+      <w:r>
+        <w:rPr>
+          <w:rStyle w:val="CommentTok"/>
+        </w:rPr>
+        <w:t xml:space="preserve"># Converter TODOS os arquivos MD em artigo_cientifico</w:t>
+      </w:r>
+      <w:r>
+        <w:br/>
+      </w:r>
+      <w:r>
+        <w:rPr>
+          <w:rStyle w:val="ExtensionTok"/>
+        </w:rPr>
+        <w:t xml:space="preserve">python3</w:t>
+      </w:r>
+      <w:r>
+        <w:rPr>
+          <w:rStyle w:val="NormalTok"/>
+        </w:rPr>
+        <w:t xml:space="preserve"> tools/convert_all_artigo_mds.py</w:t>
+      </w:r>
+      <w:r>
+        <w:br/>
+      </w:r>
+      <w:r>
+        <w:br/>
+      </w:r>
+      <w:r>
+        <w:rPr>
+          <w:rStyle w:val="CommentTok"/>
+        </w:rPr>
+        <w:t xml:space="preserve"># Ou especificar uma pasta específica</w:t>
+      </w:r>
+      <w:r>
+        <w:br/>
+      </w:r>
+      <w:r>
+        <w:rPr>
+          <w:rStyle w:val="ExtensionTok"/>
+        </w:rPr>
+        <w:t xml:space="preserve">python3</w:t>
+      </w:r>
+      <w:r>
+        <w:rPr>
+          <w:rStyle w:val="NormalTok"/>
+        </w:rPr>
+        <w:t xml:space="preserve"> tools/convert_all_artigo_mds.py artigo_cientifico/fase5_suplementar</w:t>
+      </w:r>
+    </w:p>
+    <w:bookmarkEnd w:id="25"/>
+    <w:bookmarkEnd w:id="26"/>
+    <w:bookmarkStart w:id="31" w:name="como-usar-os-scripts-de-conversão"/>
+    <w:p>
+      <w:pPr>
+        <w:pStyle w:val="Heading2"/>
+      </w:pPr>
+      <w:r>
+        <w:t xml:space="preserve">Como Usar os Scripts de Conversão</w:t>
+      </w:r>
+    </w:p>
+    <w:bookmarkStart w:id="27" w:name="pré-requisitos"/>
+    <w:p>
+      <w:pPr>
+        <w:pStyle w:val="Heading3"/>
+      </w:pPr>
+      <w:r>
+        <w:t xml:space="preserve">Pré-requisitos</w:t>
+      </w:r>
+    </w:p>
+    <w:p>
+      <w:pPr>
+        <w:pStyle w:val="FirstParagraph"/>
+      </w:pPr>
+      <w:r>
+        <w:t xml:space="preserve">Os scripts requerem:</w:t>
+      </w:r>
+      <w:r>
+        <w:t xml:space="preserve"> </w:t>
+      </w:r>
+      <w:r>
+        <w:t xml:space="preserve">- Python 3.x</w:t>
+      </w:r>
+      <w:r>
+        <w:t xml:space="preserve"> </w:t>
+      </w:r>
+      <w:r>
+        <w:t xml:space="preserve">- Pandoc (instalado via</w:t>
+      </w:r>
+      <w:r>
+        <w:t xml:space="preserve"> </w:t>
+      </w:r>
+      <w:r>
+        <w:rPr>
+          <w:rStyle w:val="VerbatimChar"/>
+        </w:rPr>
+        <w:t xml:space="preserve">apt-get install pandoc</w:t>
+      </w:r>
+      <w:r>
+        <w:t xml:space="preserve">)</w:t>
+      </w:r>
+      <w:r>
+        <w:t xml:space="preserve"> </w:t>
+      </w:r>
+      <w:r>
+        <w:t xml:space="preserve">- LaTeX (texlive-xetex) para geração de PDF</w:t>
+      </w:r>
+    </w:p>
+    <w:bookmarkEnd w:id="27"/>
+    <w:bookmarkStart w:id="28" w:name="instalação-das-dependências"/>
+    <w:p>
+      <w:pPr>
+        <w:pStyle w:val="Heading3"/>
+      </w:pPr>
+      <w:r>
+        <w:t xml:space="preserve">Instalação das Dependências</w:t>
+      </w:r>
+    </w:p>
+    <w:p>
+      <w:pPr>
+        <w:pStyle w:val="SourceCode"/>
+      </w:pPr>
+      <w:r>
+        <w:rPr>
+          <w:rStyle w:val="CommentTok"/>
+        </w:rPr>
+        <w:t xml:space="preserve"># Instalar pandoc</w:t>
+      </w:r>
+      <w:r>
+        <w:br/>
+      </w:r>
+      <w:r>
+        <w:rPr>
+          <w:rStyle w:val="FunctionTok"/>
+        </w:rPr>
+        <w:t xml:space="preserve">sudo</w:t>
+      </w:r>
+      <w:r>
+        <w:rPr>
+          <w:rStyle w:val="NormalTok"/>
+        </w:rPr>
+        <w:t xml:space="preserve"> apt-get update</w:t>
+      </w:r>
+      <w:r>
+        <w:br/>
+      </w:r>
+      <w:r>
+        <w:rPr>
+          <w:rStyle w:val="FunctionTok"/>
+        </w:rPr>
+        <w:t xml:space="preserve">sudo</w:t>
+      </w:r>
+      <w:r>
+        <w:rPr>
+          <w:rStyle w:val="NormalTok"/>
+        </w:rPr>
+        <w:t xml:space="preserve"> apt-get install </w:t>
+      </w:r>
+      <w:r>
+        <w:rPr>
+          <w:rStyle w:val="AttributeTok"/>
+        </w:rPr>
+        <w:t xml:space="preserve">-y</w:t>
+      </w:r>
+      <w:r>
+        <w:rPr>
+          <w:rStyle w:val="NormalTok"/>
+        </w:rPr>
+        <w:t xml:space="preserve"> pandoc</w:t>
+      </w:r>
+      <w:r>
+        <w:br/>
+      </w:r>
+      <w:r>
+        <w:br/>
+      </w:r>
+      <w:r>
+        <w:rPr>
+          <w:rStyle w:val="CommentTok"/>
+        </w:rPr>
+        <w:t xml:space="preserve"># Instalar LaTeX para PDFs</w:t>
+      </w:r>
+      <w:r>
+        <w:br/>
+      </w:r>
+      <w:r>
+        <w:rPr>
+          <w:rStyle w:val="FunctionTok"/>
+        </w:rPr>
+        <w:t xml:space="preserve">sudo</w:t>
+      </w:r>
+      <w:r>
+        <w:rPr>
+          <w:rStyle w:val="NormalTok"/>
+        </w:rPr>
+        <w:t xml:space="preserve"> apt-get install </w:t>
+      </w:r>
+      <w:r>
+        <w:rPr>
+          <w:rStyle w:val="AttributeTok"/>
+        </w:rPr>
+        <w:t xml:space="preserve">-y</w:t>
+      </w:r>
+      <w:r>
+        <w:rPr>
+          <w:rStyle w:val="NormalTok"/>
+        </w:rPr>
+        <w:t xml:space="preserve"> texlive-xetex texlive-fonts-recommended texlive-plain-generic</w:t>
+      </w:r>
+    </w:p>
+    <w:bookmarkEnd w:id="28"/>
+    <w:bookmarkStart w:id="29" w:name="execução"/>
+    <w:p>
+      <w:pPr>
+        <w:pStyle w:val="Heading3"/>
+      </w:pPr>
+      <w:r>
+        <w:t xml:space="preserve">Execução</w:t>
+      </w:r>
+    </w:p>
+    <w:p>
+      <w:pPr>
+        <w:pStyle w:val="FirstParagraph"/>
+      </w:pPr>
+      <w:r>
+        <w:rPr>
+          <w:bCs/>
+          <w:b/>
+        </w:rPr>
+        <w:t xml:space="preserve">Converter APENAS fase4_secoes (script original):</w:t>
+      </w:r>
+    </w:p>
+    <w:p>
+      <w:pPr>
+        <w:pStyle w:val="SourceCode"/>
+      </w:pPr>
+      <w:r>
+        <w:rPr>
+          <w:rStyle w:val="ExtensionTok"/>
+        </w:rPr>
+        <w:t xml:space="preserve">python3</w:t>
+      </w:r>
+      <w:r>
+        <w:rPr>
+          <w:rStyle w:val="NormalTok"/>
+        </w:rPr>
+        <w:t xml:space="preserve"> tools/convert_fase4_to_docx_pdf.py</w:t>
+      </w:r>
+      <w:r>
+        <w:br/>
+      </w:r>
+      <w:r>
+        <w:br/>
+      </w:r>
+      <w:r>
+        <w:rPr>
+          <w:rStyle w:val="CommentTok"/>
+        </w:rPr>
+        <w:t xml:space="preserve"># Ou especificar outro diretório</w:t>
+      </w:r>
+      <w:r>
+        <w:br/>
+      </w:r>
+      <w:r>
+        <w:rPr>
+          <w:rStyle w:val="ExtensionTok"/>
+        </w:rPr>
+        <w:t xml:space="preserve">python3</w:t>
+      </w:r>
+      <w:r>
+        <w:rPr>
+          <w:rStyle w:val="NormalTok"/>
+        </w:rPr>
+        <w:t xml:space="preserve"> tools/convert_fase4_to_docx_pdf.py /caminho/para/diretorio</w:t>
+      </w:r>
+    </w:p>
+    <w:p>
+      <w:pPr>
+        <w:pStyle w:val="FirstParagraph"/>
+      </w:pPr>
+      <w:r>
+        <w:rPr>
+          <w:bCs/>
+          <w:b/>
+        </w:rPr>
+        <w:t xml:space="preserve">Converter TODAS as pastas recursivamente (novo script):</w:t>
+      </w:r>
+    </w:p>
+    <w:p>
+      <w:pPr>
+        <w:pStyle w:val="SourceCode"/>
+      </w:pPr>
+      <w:r>
+        <w:rPr>
+          <w:rStyle w:val="CommentTok"/>
+        </w:rPr>
+        <w:t xml:space="preserve"># Converter todos os arquivos .md da pasta artigo_cientifico e subpastas</w:t>
+      </w:r>
+      <w:r>
+        <w:br/>
+      </w:r>
+      <w:r>
+        <w:rPr>
+          <w:rStyle w:val="ExtensionTok"/>
+        </w:rPr>
+        <w:t xml:space="preserve">python3</w:t>
+      </w:r>
+      <w:r>
+        <w:rPr>
+          <w:rStyle w:val="NormalTok"/>
+        </w:rPr>
+        <w:t xml:space="preserve"> tools/convert_all_artigo_mds.py</w:t>
+      </w:r>
+      <w:r>
+        <w:br/>
+      </w:r>
+      <w:r>
+        <w:br/>
+      </w:r>
+      <w:r>
+        <w:rPr>
+          <w:rStyle w:val="CommentTok"/>
+        </w:rPr>
+        <w:t xml:space="preserve"># Ou especificar outro diretório</w:t>
+      </w:r>
+      <w:r>
+        <w:br/>
+      </w:r>
+      <w:r>
+        <w:rPr>
+          <w:rStyle w:val="ExtensionTok"/>
+        </w:rPr>
+        <w:t xml:space="preserve">python3</w:t>
+      </w:r>
+      <w:r>
+        <w:rPr>
+          <w:rStyle w:val="NormalTok"/>
+        </w:rPr>
+        <w:t xml:space="preserve"> tools/convert_all_artigo_mds.py /caminho/para/diretorio</w:t>
+      </w:r>
+    </w:p>
+    <w:bookmarkEnd w:id="29"/>
+    <w:bookmarkStart w:id="30" w:name="características-dos-scripts"/>
+    <w:p>
+      <w:pPr>
+        <w:pStyle w:val="Heading3"/>
+      </w:pPr>
+      <w:r>
+        <w:t xml:space="preserve">Características dos Scripts</w:t>
+      </w:r>
+    </w:p>
+    <w:p>
+      <w:pPr>
+        <w:pStyle w:val="FirstParagraph"/>
+      </w:pPr>
+      <w:r>
+        <w:rPr>
+          <w:bCs/>
+          <w:b/>
+        </w:rPr>
+        <w:t xml:space="preserve">Script Original (</w:t>
+      </w:r>
+      <w:r>
+        <w:rPr>
+          <w:rStyle w:val="VerbatimChar"/>
+          <w:bCs/>
+          <w:b/>
+        </w:rPr>
+        <w:t xml:space="preserve">convert_fase4_to_docx_pdf.py</w:t>
+      </w:r>
+      <w:r>
+        <w:rPr>
+          <w:bCs/>
+          <w:b/>
+        </w:rPr>
+        <w:t xml:space="preserve">):</w:t>
+      </w:r>
+      <w:r>
+        <w:t xml:space="preserve"> </w:t>
+      </w:r>
+      <w:r>
+        <w:t xml:space="preserve">- Converte apenas arquivos em um diretório específico (não recursivo)</w:t>
+      </w:r>
+      <w:r>
+        <w:t xml:space="preserve"> </w:t>
+      </w:r>
+      <w:r>
+        <w:t xml:space="preserve">- Padrão:</w:t>
+      </w:r>
+      <w:r>
+        <w:t xml:space="preserve"> </w:t>
+      </w:r>
+      <w:r>
+        <w:rPr>
+          <w:rStyle w:val="VerbatimChar"/>
+        </w:rPr>
+        <w:t xml:space="preserve">artigo_cientifico/fase4_secoes</w:t>
+      </w:r>
+    </w:p>
+    <w:p>
+      <w:pPr>
+        <w:pStyle w:val="BodyText"/>
+      </w:pPr>
+      <w:r>
+        <w:rPr>
+          <w:bCs/>
+          <w:b/>
+        </w:rPr>
+        <w:t xml:space="preserve">Novo Script (</w:t>
+      </w:r>
+      <w:r>
+        <w:rPr>
+          <w:rStyle w:val="VerbatimChar"/>
+          <w:bCs/>
+          <w:b/>
+        </w:rPr>
+        <w:t xml:space="preserve">convert_all_artigo_mds.py</w:t>
+      </w:r>
+      <w:r>
+        <w:rPr>
+          <w:bCs/>
+          <w:b/>
+        </w:rPr>
+        <w:t xml:space="preserve">):</w:t>
+      </w:r>
+      <w:r>
+        <w:t xml:space="preserve"> </w:t>
+      </w:r>
+      <w:r>
+        <w:t xml:space="preserve">- Busca recursiva em todas as subpastas</w:t>
+      </w:r>
+      <w:r>
+        <w:t xml:space="preserve"> </w:t>
+      </w:r>
+      <w:r>
+        <w:t xml:space="preserve">- Agrupa resultados por diretório para melhor visualização</w:t>
+      </w:r>
+      <w:r>
+        <w:t xml:space="preserve"> </w:t>
+      </w:r>
+      <w:r>
+        <w:t xml:space="preserve">- Relatório detalhado com estatísticas por pasta</w:t>
+      </w:r>
+      <w:r>
+        <w:t xml:space="preserve"> </w:t>
+      </w:r>
+      <w:r>
+        <w:t xml:space="preserve">- Padrão:</w:t>
+      </w:r>
+      <w:r>
+        <w:t xml:space="preserve"> </w:t>
+      </w:r>
+      <w:r>
+        <w:rPr>
+          <w:rStyle w:val="VerbatimChar"/>
+        </w:rPr>
+        <w:t xml:space="preserve">artigo_cientifico</w:t>
+      </w:r>
+      <w:r>
+        <w:t xml:space="preserve"> </w:t>
+      </w:r>
+      <w:r>
+        <w:t xml:space="preserve">(todas as subpastas)</w:t>
+      </w:r>
+    </w:p>
+    <w:p>
+      <w:pPr>
+        <w:pStyle w:val="BodyText"/>
+      </w:pPr>
+      <w:r>
+        <w:t xml:space="preserve">Ambos os scripts:</w:t>
+      </w:r>
+      <w:r>
+        <w:t xml:space="preserve"> </w:t>
+      </w:r>
+      <w:r>
+        <w:t xml:space="preserve">1.</w:t>
+      </w:r>
+      <w:r>
+        <w:t xml:space="preserve"> </w:t>
+      </w:r>
+      <w:r>
+        <w:rPr>
+          <w:bCs/>
+          <w:b/>
+        </w:rPr>
+        <w:t xml:space="preserve">Encontram automaticamente</w:t>
+      </w:r>
+      <w:r>
+        <w:t xml:space="preserve"> </w:t>
+      </w:r>
+      <w:r>
+        <w:t xml:space="preserve">todos os arquivos</w:t>
+      </w:r>
+      <w:r>
+        <w:t xml:space="preserve"> </w:t>
+      </w:r>
+      <w:r>
+        <w:rPr>
+          <w:rStyle w:val="VerbatimChar"/>
+        </w:rPr>
+        <w:t xml:space="preserve">.md</w:t>
+      </w:r>
+      <w:r>
+        <w:t xml:space="preserve"> </w:t>
+      </w:r>
+      <w:r>
+        <w:t xml:space="preserve">2.</w:t>
+      </w:r>
+      <w:r>
+        <w:t xml:space="preserve"> </w:t>
+      </w:r>
+      <w:r>
+        <w:rPr>
+          <w:bCs/>
+          <w:b/>
+        </w:rPr>
+        <w:t xml:space="preserve">Convertem para DOCX</w:t>
+      </w:r>
+      <w:r>
+        <w:t xml:space="preserve"> </w:t>
+      </w:r>
+      <w:r>
+        <w:t xml:space="preserve">usando pandoc com suporte a:</w:t>
+      </w:r>
+      <w:r>
+        <w:t xml:space="preserve"> </w:t>
+      </w:r>
+      <w:r>
+        <w:t xml:space="preserve">- Tabelas</w:t>
+      </w:r>
+      <w:r>
+        <w:t xml:space="preserve"> </w:t>
+      </w:r>
+      <w:r>
+        <w:t xml:space="preserve">- Blocos de código</w:t>
+      </w:r>
+      <w:r>
+        <w:t xml:space="preserve"> </w:t>
+      </w:r>
+      <w:r>
+        <w:t xml:space="preserve">- Formatação Markdown completa</w:t>
+      </w:r>
+      <w:r>
+        <w:t xml:space="preserve"> </w:t>
+      </w:r>
+      <w:r>
+        <w:t xml:space="preserve">3.</w:t>
+      </w:r>
+      <w:r>
+        <w:t xml:space="preserve"> </w:t>
+      </w:r>
+      <w:r>
+        <w:rPr>
+          <w:bCs/>
+          <w:b/>
+        </w:rPr>
+        <w:t xml:space="preserve">Convertem para PDF</w:t>
+      </w:r>
+      <w:r>
+        <w:t xml:space="preserve"> </w:t>
+      </w:r>
+      <w:r>
+        <w:t xml:space="preserve">usando pandoc + XeLaTeX com:</w:t>
+      </w:r>
+      <w:r>
+        <w:t xml:space="preserve"> </w:t>
+      </w:r>
+      <w:r>
+        <w:t xml:space="preserve">- Suporte completo a Unicode</w:t>
+      </w:r>
+      <w:r>
+        <w:t xml:space="preserve"> </w:t>
+      </w:r>
+      <w:r>
+        <w:t xml:space="preserve">- Renderização de equações LaTeX (formato</w:t>
+      </w:r>
+      <w:r>
+        <w:t xml:space="preserve"> </w:t>
+      </w:r>
+      <w:r>
+        <w:rPr>
+          <w:rStyle w:val="VerbatimChar"/>
+        </w:rPr>
+        <w:t xml:space="preserve">$...$</w:t>
+      </w:r>
+      <w:r>
+        <w:t xml:space="preserve"> </w:t>
+      </w:r>
+      <w:r>
+        <w:t xml:space="preserve">e</w:t>
+      </w:r>
+      <w:r>
+        <w:t xml:space="preserve"> </w:t>
+      </w:r>
+      <w:r>
+        <w:rPr>
+          <w:rStyle w:val="VerbatimChar"/>
+        </w:rPr>
+        <w:t xml:space="preserve">$$...$$</w:t>
+      </w:r>
+      <w:r>
+        <w:t xml:space="preserve">)</w:t>
+      </w:r>
+      <w:r>
+        <w:t xml:space="preserve"> </w:t>
+      </w:r>
+      <w:r>
+        <w:t xml:space="preserve">- Fontes DejaVu para melhor compatibilidade</w:t>
+      </w:r>
+      <w:r>
+        <w:t xml:space="preserve"> </w:t>
+      </w:r>
+      <w:r>
+        <w:t xml:space="preserve">- Margens de 2cm</w:t>
+      </w:r>
+      <w:r>
+        <w:t xml:space="preserve"> </w:t>
+      </w:r>
+      <w:r>
+        <w:t xml:space="preserve">4.</w:t>
+      </w:r>
+      <w:r>
+        <w:t xml:space="preserve"> </w:t>
+      </w:r>
+      <w:r>
+        <w:rPr>
+          <w:bCs/>
+          <w:b/>
+        </w:rPr>
+        <w:t xml:space="preserve">Sanitizam o conteúdo</w:t>
+      </w:r>
+      <w:r>
+        <w:t xml:space="preserve"> </w:t>
+      </w:r>
+      <w:r>
+        <w:t xml:space="preserve">automaticamente:</w:t>
+      </w:r>
+      <w:r>
+        <w:t xml:space="preserve"> </w:t>
+      </w:r>
+      <w:r>
+        <w:t xml:space="preserve">- Removem emojis problemáticos para LaTeX</w:t>
+      </w:r>
+      <w:r>
+        <w:t xml:space="preserve"> </w:t>
+      </w:r>
+      <w:r>
+        <w:t xml:space="preserve">- Convertem checkboxes markdown (</w:t>
+      </w:r>
+      <w:r>
+        <w:rPr>
+          <w:rStyle w:val="VerbatimChar"/>
+        </w:rPr>
+        <w:t xml:space="preserve">- [x]</w:t>
+      </w:r>
+      <w:r>
+        <w:t xml:space="preserve"> </w:t>
+      </w:r>
+      <w:r>
+        <w:t xml:space="preserve">→</w:t>
+      </w:r>
+      <w:r>
+        <w:t xml:space="preserve"> </w:t>
+      </w:r>
+      <w:r>
+        <w:rPr>
+          <w:rStyle w:val="VerbatimChar"/>
+        </w:rPr>
+        <w:t xml:space="preserve">- [DONE]</w:t>
+      </w:r>
+      <w:r>
+        <w:t xml:space="preserve">)</w:t>
+      </w:r>
+      <w:r>
+        <w:t xml:space="preserve"> </w:t>
+      </w:r>
+      <w:r>
+        <w:t xml:space="preserve">- Corrigem padrões de fórmulas matemáticas que causam erros</w:t>
+      </w:r>
+      <w:r>
+        <w:t xml:space="preserve"> </w:t>
+      </w:r>
+      <w:r>
+        <w:t xml:space="preserve">5.</w:t>
+      </w:r>
+      <w:r>
+        <w:t xml:space="preserve"> </w:t>
+      </w:r>
+      <w:r>
+        <w:rPr>
+          <w:bCs/>
+          <w:b/>
+        </w:rPr>
+        <w:t xml:space="preserve">Geram relatório</w:t>
+      </w:r>
+      <w:r>
+        <w:t xml:space="preserve"> </w:t>
+      </w:r>
+      <w:r>
+        <w:t xml:space="preserve">detalhado com estatísticas de sucesso/falha</w:t>
+      </w:r>
+    </w:p>
+    <w:bookmarkEnd w:id="30"/>
+    <w:bookmarkEnd w:id="31"/>
+    <w:bookmarkStart w:id="34" w:name="formato-dos-arquivos"/>
+    <w:p>
+      <w:pPr>
+        <w:pStyle w:val="Heading2"/>
+      </w:pPr>
+      <w:r>
+        <w:t xml:space="preserve">Formato dos Arquivos</w:t>
+      </w:r>
+    </w:p>
+    <w:bookmarkStart w:id="32" w:name="docx"/>
+    <w:p>
+      <w:pPr>
+        <w:pStyle w:val="Heading3"/>
+      </w:pPr>
+      <w:r>
+        <w:t xml:space="preserve">DOCX</w:t>
       </w:r>
     </w:p>
     <w:p>
       <w:pPr>
         <w:numPr>
           <w:ilvl w:val="0"/>
-          <w:numId w:val="1001"/>
-        </w:numPr>
-        <w:pStyle w:val="Compact"/>
-      </w:pPr>
-      <w:r>
-        <w:rPr>
-          <w:bCs/>
-          <w:b/>
-        </w:rPr>
-        <w:t xml:space="preserve">Sanitiza o conteúdo</w:t>
-      </w:r>
-      <w:r>
-        <w:t xml:space="preserve"> </w:t>
-      </w:r>
-      <w:r>
-        <w:t xml:space="preserve">automaticamente:</w:t>
-      </w:r>
-    </w:p>
-    <w:p>
-      <w:pPr>
-        <w:numPr>
-          <w:ilvl w:val="1"/>
           <w:numId w:val="1004"/>
         </w:numPr>
         <w:pStyle w:val="Compact"/>
       </w:pPr>
       <w:r>
-        <w:t xml:space="preserve">Remove emojis problemáticos para LaTeX</w:t>
+        <w:t xml:space="preserve">Arquivos editáveis no Microsoft Word, LibreOffice, Google Docs</w:t>
       </w:r>
     </w:p>
     <w:p>
       <w:pPr>
         <w:numPr>
-          <w:ilvl w:val="1"/>
+          <w:ilvl w:val="0"/>
           <w:numId w:val="1004"/>
         </w:numPr>
         <w:pStyle w:val="Compact"/>
       </w:pPr>
       <w:r>
-        <w:t xml:space="preserve">Converte checkboxes markdown (</w:t>
-      </w:r>
-      <w:r>
-        <w:rPr>
-          <w:rStyle w:val="VerbatimChar"/>
-        </w:rPr>
-        <w:t xml:space="preserve">- [x]</w:t>
-      </w:r>
-      <w:r>
-        <w:t xml:space="preserve"> </w:t>
-      </w:r>
-      <w:r>
-        <w:t xml:space="preserve">→</w:t>
-      </w:r>
-      <w:r>
-        <w:t xml:space="preserve"> </w:t>
-      </w:r>
-      <w:r>
-        <w:rPr>
-          <w:rStyle w:val="VerbatimChar"/>
-        </w:rPr>
-        <w:t xml:space="preserve">- [DONE]</w:t>
-      </w:r>
-      <w:r>
-        <w:t xml:space="preserve">)</w:t>
+        <w:t xml:space="preserve">Mantém formatação básica (títulos, listas, tabelas, negrito, itálico)</w:t>
       </w:r>
     </w:p>
     <w:p>
       <w:pPr>
         <w:numPr>
-          <w:ilvl w:val="1"/>
+          <w:ilvl w:val="0"/>
           <w:numId w:val="1004"/>
         </w:numPr>
         <w:pStyle w:val="Compact"/>
       </w:pPr>
       <w:r>
-        <w:t xml:space="preserve">Corrige padrões de fórmulas matemáticas que causam erros</w:t>
-      </w:r>
-    </w:p>
-    <w:p>
-      <w:pPr>
-        <w:numPr>
-          <w:ilvl w:val="0"/>
-          <w:numId w:val="1001"/>
-        </w:numPr>
-        <w:pStyle w:val="Compact"/>
-      </w:pPr>
-      <w:r>
-        <w:rPr>
-          <w:bCs/>
-          <w:b/>
-        </w:rPr>
-        <w:t xml:space="preserve">Gera relatório</w:t>
-      </w:r>
-      <w:r>
-        <w:t xml:space="preserve"> </w:t>
-      </w:r>
-      <w:r>
-        <w:t xml:space="preserve">detalhado com estatísticas de sucesso/falha</w:t>
-      </w:r>
-    </w:p>
-    <w:bookmarkEnd w:id="24"/>
-    <w:bookmarkEnd w:id="25"/>
-    <w:bookmarkStart w:id="28" w:name="formato-dos-arquivos"/>
-    <w:p>
-      <w:pPr>
-        <w:pStyle w:val="Heading2"/>
-      </w:pPr>
-      <w:r>
-        <w:t xml:space="preserve">Formato dos Arquivos</w:t>
-      </w:r>
-    </w:p>
-    <w:bookmarkStart w:id="26" w:name="docx"/>
+        <w:t xml:space="preserve">Tamanho típico: 15-35 KB</w:t>
+      </w:r>
+    </w:p>
+    <w:bookmarkEnd w:id="32"/>
+    <w:bookmarkStart w:id="33" w:name="pdf"/>
     <w:p>
       <w:pPr>
         <w:pStyle w:val="Heading3"/>
       </w:pPr>
       <w:r>
-        <w:t xml:space="preserve">DOCX</w:t>
+        <w:t xml:space="preserve">PDF</w:t>
       </w:r>
     </w:p>
     <w:p>
@@ -1298,7 +2429,7 @@
         <w:pStyle w:val="Compact"/>
       </w:pPr>
       <w:r>
-        <w:t xml:space="preserve">Arquivos editáveis no Microsoft Word, LibreOffice, Google Docs</w:t>
+        <w:t xml:space="preserve">Formato final para leitura e distribuição</w:t>
       </w:r>
     </w:p>
     <w:p>
@@ -1310,7 +2441,7 @@
         <w:pStyle w:val="Compact"/>
       </w:pPr>
       <w:r>
-        <w:t xml:space="preserve">Mantém formatação básica (títulos, listas, tabelas, negrito, itálico)</w:t>
+        <w:t xml:space="preserve">Renderização completa de equações matemáticas via LaTeX</w:t>
       </w:r>
     </w:p>
     <w:p>
@@ -1322,17 +2453,556 @@
         <w:pStyle w:val="Compact"/>
       </w:pPr>
       <w:r>
-        <w:t xml:space="preserve">Tamanho típico: 15-35 KB</w:t>
-      </w:r>
-    </w:p>
-    <w:bookmarkEnd w:id="26"/>
-    <w:bookmarkStart w:id="27" w:name="pdf"/>
+        <w:t xml:space="preserve">Formatação profissional com fontes serifadas</w:t>
+      </w:r>
+    </w:p>
+    <w:p>
+      <w:pPr>
+        <w:numPr>
+          <w:ilvl w:val="0"/>
+          <w:numId w:val="1005"/>
+        </w:numPr>
+        <w:pStyle w:val="Compact"/>
+      </w:pPr>
+      <w:r>
+        <w:t xml:space="preserve">Tamanho típico: 40-140 KB dependendo do conteúdo matemático</w:t>
+      </w:r>
+    </w:p>
+    <w:bookmarkEnd w:id="33"/>
+    <w:bookmarkEnd w:id="34"/>
+    <w:bookmarkStart w:id="38" w:name="observações-técnicas"/>
+    <w:p>
+      <w:pPr>
+        <w:pStyle w:val="Heading2"/>
+      </w:pPr>
+      <w:r>
+        <w:t xml:space="preserve">Observações Técnicas</w:t>
+      </w:r>
+    </w:p>
+    <w:bookmarkStart w:id="35" w:name="equações-matemáticas"/>
     <w:p>
       <w:pPr>
         <w:pStyle w:val="Heading3"/>
       </w:pPr>
       <w:r>
-        <w:t xml:space="preserve">PDF</w:t>
+        <w:t xml:space="preserve">Equações Matemáticas</w:t>
+      </w:r>
+    </w:p>
+    <w:p>
+      <w:pPr>
+        <w:pStyle w:val="FirstParagraph"/>
+      </w:pPr>
+      <w:r>
+        <w:t xml:space="preserve">Os arquivos suportam LaTeX inline e display:</w:t>
+      </w:r>
+    </w:p>
+    <w:p>
+      <w:pPr>
+        <w:pStyle w:val="SourceCode"/>
+      </w:pPr>
+      <w:r>
+        <w:rPr>
+          <w:rStyle w:val="AnnotationTok"/>
+        </w:rPr>
+        <w:t xml:space="preserve">Equação inline:</w:t>
+      </w:r>
+      <w:r>
+        <w:rPr>
+          <w:rStyle w:val="CommentTok"/>
+        </w:rPr>
+        <w:t xml:space="preserve"> $E = mc^2$</w:t>
+      </w:r>
+      <w:r>
+        <w:br/>
+      </w:r>
+      <w:r>
+        <w:br/>
+      </w:r>
+      <w:r>
+        <w:rPr>
+          <w:rStyle w:val="NormalTok"/>
+        </w:rPr>
+        <w:t xml:space="preserve">Equação em bloco:</w:t>
+      </w:r>
+      <w:r>
+        <w:br/>
+      </w:r>
+      <w:r>
+        <w:rPr>
+          <w:rStyle w:val="NormalTok"/>
+        </w:rPr>
+        <w:t xml:space="preserve">$$</w:t>
+      </w:r>
+      <w:r>
+        <w:br/>
+      </w:r>
+      <w:r>
+        <w:rPr>
+          <w:rStyle w:val="NormalTok"/>
+        </w:rPr>
+        <w:t xml:space="preserve">\hat{H} = \sum_{i} \sigma_i^z</w:t>
+      </w:r>
+      <w:r>
+        <w:br/>
+      </w:r>
+      <w:r>
+        <w:rPr>
+          <w:rStyle w:val="NormalTok"/>
+        </w:rPr>
+        <w:t xml:space="preserve">$$</w:t>
+      </w:r>
+    </w:p>
+    <w:bookmarkEnd w:id="35"/>
+    <w:bookmarkStart w:id="36" w:name="tratamento-de-caracteres-especiais"/>
+    <w:p>
+      <w:pPr>
+        <w:pStyle w:val="Heading3"/>
+      </w:pPr>
+      <w:r>
+        <w:t xml:space="preserve">Tratamento de Caracteres Especiais</w:t>
+      </w:r>
+    </w:p>
+    <w:p>
+      <w:pPr>
+        <w:pStyle w:val="FirstParagraph"/>
+      </w:pPr>
+      <w:r>
+        <w:t xml:space="preserve">O script remove automaticamente:</w:t>
+      </w:r>
+      <w:r>
+        <w:t xml:space="preserve"> </w:t>
+      </w:r>
+      <w:r>
+        <w:t xml:space="preserve">- Emojis (✅, ❌, ⚠️, etc.) que causam problemas no LaTeX</w:t>
+      </w:r>
+      <w:r>
+        <w:t xml:space="preserve"> </w:t>
+      </w:r>
+      <w:r>
+        <w:t xml:space="preserve">- Checkboxes markdown são convertidos para texto</w:t>
+      </w:r>
+    </w:p>
+    <w:bookmarkEnd w:id="36"/>
+    <w:bookmarkStart w:id="37" w:name="engine-de-pdf"/>
+    <w:p>
+      <w:pPr>
+        <w:pStyle w:val="Heading3"/>
+      </w:pPr>
+      <w:r>
+        <w:t xml:space="preserve">Engine de PDF</w:t>
+      </w:r>
+    </w:p>
+    <w:p>
+      <w:pPr>
+        <w:pStyle w:val="FirstParagraph"/>
+      </w:pPr>
+      <w:r>
+        <w:t xml:space="preserve">O script usa</w:t>
+      </w:r>
+      <w:r>
+        <w:t xml:space="preserve"> </w:t>
+      </w:r>
+      <w:r>
+        <w:rPr>
+          <w:rStyle w:val="VerbatimChar"/>
+        </w:rPr>
+        <w:t xml:space="preserve">xelatex</w:t>
+      </w:r>
+      <w:r>
+        <w:t xml:space="preserve"> </w:t>
+      </w:r>
+      <w:r>
+        <w:t xml:space="preserve">como engine de PDF porque:</w:t>
+      </w:r>
+      <w:r>
+        <w:t xml:space="preserve"> </w:t>
+      </w:r>
+      <w:r>
+        <w:t xml:space="preserve">- Suporte nativo a Unicode</w:t>
+      </w:r>
+      <w:r>
+        <w:t xml:space="preserve"> </w:t>
+      </w:r>
+      <w:r>
+        <w:t xml:space="preserve">- Melhor renderização de caracteres especiais</w:t>
+      </w:r>
+      <w:r>
+        <w:t xml:space="preserve"> </w:t>
+      </w:r>
+      <w:r>
+        <w:t xml:space="preserve">- Compatibilidade com fontes TrueType/OpenType</w:t>
+      </w:r>
+    </w:p>
+    <w:bookmarkEnd w:id="37"/>
+    <w:bookmarkEnd w:id="38"/>
+    <w:bookmarkStart w:id="39" w:name="manutenção"/>
+    <w:p>
+      <w:pPr>
+        <w:pStyle w:val="Heading2"/>
+      </w:pPr>
+      <w:r>
+        <w:t xml:space="preserve">Manutenção</w:t>
+      </w:r>
+    </w:p>
+    <w:p>
+      <w:pPr>
+        <w:pStyle w:val="FirstParagraph"/>
+      </w:pPr>
+      <w:r>
+        <w:t xml:space="preserve">Para reconverter todos os arquivos (por exemplo, após atualizar o Markdown):</w:t>
+      </w:r>
+    </w:p>
+    <w:p>
+      <w:pPr>
+        <w:pStyle w:val="BodyText"/>
+      </w:pPr>
+      <w:r>
+        <w:rPr>
+          <w:bCs/>
+          <w:b/>
+        </w:rPr>
+        <w:t xml:space="preserve">Apenas fase4_secoes:</w:t>
+      </w:r>
+    </w:p>
+    <w:p>
+      <w:pPr>
+        <w:pStyle w:val="SourceCode"/>
+      </w:pPr>
+      <w:r>
+        <w:rPr>
+          <w:rStyle w:val="CommentTok"/>
+        </w:rPr>
+        <w:t xml:space="preserve"># Remover conversões antigas</w:t>
+      </w:r>
+      <w:r>
+        <w:br/>
+      </w:r>
+      <w:r>
+        <w:rPr>
+          <w:rStyle w:val="FunctionTok"/>
+        </w:rPr>
+        <w:t xml:space="preserve">rm</w:t>
+      </w:r>
+      <w:r>
+        <w:rPr>
+          <w:rStyle w:val="NormalTok"/>
+        </w:rPr>
+        <w:t xml:space="preserve"> artigo_cientifico/fase4_secoes/</w:t>
+      </w:r>
+      <w:r>
+        <w:rPr>
+          <w:rStyle w:val="PreprocessorTok"/>
+        </w:rPr>
+        <w:t xml:space="preserve">*</w:t>
+      </w:r>
+      <w:r>
+        <w:rPr>
+          <w:rStyle w:val="NormalTok"/>
+        </w:rPr>
+        <w:t xml:space="preserve">.docx artigo_cientifico/fase4_secoes/</w:t>
+      </w:r>
+      <w:r>
+        <w:rPr>
+          <w:rStyle w:val="PreprocessorTok"/>
+        </w:rPr>
+        <w:t xml:space="preserve">*</w:t>
+      </w:r>
+      <w:r>
+        <w:rPr>
+          <w:rStyle w:val="NormalTok"/>
+        </w:rPr>
+        <w:t xml:space="preserve">.pdf</w:t>
+      </w:r>
+      <w:r>
+        <w:br/>
+      </w:r>
+      <w:r>
+        <w:br/>
+      </w:r>
+      <w:r>
+        <w:rPr>
+          <w:rStyle w:val="CommentTok"/>
+        </w:rPr>
+        <w:t xml:space="preserve"># Reconverter</w:t>
+      </w:r>
+      <w:r>
+        <w:br/>
+      </w:r>
+      <w:r>
+        <w:rPr>
+          <w:rStyle w:val="ExtensionTok"/>
+        </w:rPr>
+        <w:t xml:space="preserve">python3</w:t>
+      </w:r>
+      <w:r>
+        <w:rPr>
+          <w:rStyle w:val="NormalTok"/>
+        </w:rPr>
+        <w:t xml:space="preserve"> tools/convert_fase4_to_docx_pdf.py</w:t>
+      </w:r>
+    </w:p>
+    <w:p>
+      <w:pPr>
+        <w:pStyle w:val="FirstParagraph"/>
+      </w:pPr>
+      <w:r>
+        <w:rPr>
+          <w:bCs/>
+          <w:b/>
+        </w:rPr>
+        <w:t xml:space="preserve">Todas as pastas:</w:t>
+      </w:r>
+    </w:p>
+    <w:p>
+      <w:pPr>
+        <w:pStyle w:val="SourceCode"/>
+      </w:pPr>
+      <w:r>
+        <w:rPr>
+          <w:rStyle w:val="CommentTok"/>
+        </w:rPr>
+        <w:t xml:space="preserve"># Remover todas as conversões antigas</w:t>
+      </w:r>
+      <w:r>
+        <w:br/>
+      </w:r>
+      <w:r>
+        <w:rPr>
+          <w:rStyle w:val="FunctionTok"/>
+        </w:rPr>
+        <w:t xml:space="preserve">find</w:t>
+      </w:r>
+      <w:r>
+        <w:rPr>
+          <w:rStyle w:val="NormalTok"/>
+        </w:rPr>
+        <w:t xml:space="preserve"> artigo_cientifico </w:t>
+      </w:r>
+      <w:r>
+        <w:rPr>
+          <w:rStyle w:val="AttributeTok"/>
+        </w:rPr>
+        <w:t xml:space="preserve">-type</w:t>
+      </w:r>
+      <w:r>
+        <w:rPr>
+          <w:rStyle w:val="NormalTok"/>
+        </w:rPr>
+        <w:t xml:space="preserve"> f </w:t>
+      </w:r>
+      <w:r>
+        <w:rPr>
+          <w:rStyle w:val="DataTypeTok"/>
+        </w:rPr>
+        <w:t xml:space="preserve">\(</w:t>
+      </w:r>
+      <w:r>
+        <w:rPr>
+          <w:rStyle w:val="NormalTok"/>
+        </w:rPr>
+        <w:t xml:space="preserve"> </w:t>
+      </w:r>
+      <w:r>
+        <w:rPr>
+          <w:rStyle w:val="AttributeTok"/>
+        </w:rPr>
+        <w:t xml:space="preserve">-name</w:t>
+      </w:r>
+      <w:r>
+        <w:rPr>
+          <w:rStyle w:val="NormalTok"/>
+        </w:rPr>
+        <w:t xml:space="preserve"> </w:t>
+      </w:r>
+      <w:r>
+        <w:rPr>
+          <w:rStyle w:val="StringTok"/>
+        </w:rPr>
+        <w:t xml:space="preserve">"*.docx"</w:t>
+      </w:r>
+      <w:r>
+        <w:rPr>
+          <w:rStyle w:val="NormalTok"/>
+        </w:rPr>
+        <w:t xml:space="preserve"> </w:t>
+      </w:r>
+      <w:r>
+        <w:rPr>
+          <w:rStyle w:val="AttributeTok"/>
+        </w:rPr>
+        <w:t xml:space="preserve">-o</w:t>
+      </w:r>
+      <w:r>
+        <w:rPr>
+          <w:rStyle w:val="NormalTok"/>
+        </w:rPr>
+        <w:t xml:space="preserve"> </w:t>
+      </w:r>
+      <w:r>
+        <w:rPr>
+          <w:rStyle w:val="AttributeTok"/>
+        </w:rPr>
+        <w:t xml:space="preserve">-name</w:t>
+      </w:r>
+      <w:r>
+        <w:rPr>
+          <w:rStyle w:val="NormalTok"/>
+        </w:rPr>
+        <w:t xml:space="preserve"> </w:t>
+      </w:r>
+      <w:r>
+        <w:rPr>
+          <w:rStyle w:val="StringTok"/>
+        </w:rPr>
+        <w:t xml:space="preserve">"*.pdf"</w:t>
+      </w:r>
+      <w:r>
+        <w:rPr>
+          <w:rStyle w:val="NormalTok"/>
+        </w:rPr>
+        <w:t xml:space="preserve"> </w:t>
+      </w:r>
+      <w:r>
+        <w:rPr>
+          <w:rStyle w:val="DataTypeTok"/>
+        </w:rPr>
+        <w:t xml:space="preserve">\)</w:t>
+      </w:r>
+      <w:r>
+        <w:rPr>
+          <w:rStyle w:val="NormalTok"/>
+        </w:rPr>
+        <w:t xml:space="preserve"> </w:t>
+      </w:r>
+      <w:r>
+        <w:rPr>
+          <w:rStyle w:val="AttributeTok"/>
+        </w:rPr>
+        <w:t xml:space="preserve">-delete</w:t>
+      </w:r>
+      <w:r>
+        <w:br/>
+      </w:r>
+      <w:r>
+        <w:br/>
+      </w:r>
+      <w:r>
+        <w:rPr>
+          <w:rStyle w:val="CommentTok"/>
+        </w:rPr>
+        <w:t xml:space="preserve"># Reconverter tudo</w:t>
+      </w:r>
+      <w:r>
+        <w:br/>
+      </w:r>
+      <w:r>
+        <w:rPr>
+          <w:rStyle w:val="ExtensionTok"/>
+        </w:rPr>
+        <w:t xml:space="preserve">python3</w:t>
+      </w:r>
+      <w:r>
+        <w:rPr>
+          <w:rStyle w:val="NormalTok"/>
+        </w:rPr>
+        <w:t xml:space="preserve"> tools/convert_all_artigo_mds.py</w:t>
+      </w:r>
+    </w:p>
+    <w:bookmarkEnd w:id="39"/>
+    <w:bookmarkStart w:id="43" w:name="solução-de-problemas"/>
+    <w:p>
+      <w:pPr>
+        <w:pStyle w:val="Heading2"/>
+      </w:pPr>
+      <w:r>
+        <w:t xml:space="preserve">Solução de Problemas</w:t>
+      </w:r>
+    </w:p>
+    <w:bookmarkStart w:id="40" w:name="erro-pandoc-command-not-found"/>
+    <w:p>
+      <w:pPr>
+        <w:pStyle w:val="Heading3"/>
+      </w:pPr>
+      <w:r>
+        <w:t xml:space="preserve">Erro:</w:t>
+      </w:r>
+      <w:r>
+        <w:t xml:space="preserve"> </w:t>
+      </w:r>
+      <w:r>
+        <w:t xml:space="preserve">“</w:t>
+      </w:r>
+      <w:r>
+        <w:t xml:space="preserve">pandoc: command not found</w:t>
+      </w:r>
+      <w:r>
+        <w:t xml:space="preserve">”</w:t>
+      </w:r>
+    </w:p>
+    <w:p>
+      <w:pPr>
+        <w:pStyle w:val="SourceCode"/>
+      </w:pPr>
+      <w:r>
+        <w:rPr>
+          <w:rStyle w:val="FunctionTok"/>
+        </w:rPr>
+        <w:t xml:space="preserve">sudo</w:t>
+      </w:r>
+      <w:r>
+        <w:rPr>
+          <w:rStyle w:val="NormalTok"/>
+        </w:rPr>
+        <w:t xml:space="preserve"> apt-get install pandoc</w:t>
+      </w:r>
+    </w:p>
+    <w:bookmarkEnd w:id="40"/>
+    <w:bookmarkStart w:id="41" w:name="erro-xelatex-not-found"/>
+    <w:p>
+      <w:pPr>
+        <w:pStyle w:val="Heading3"/>
+      </w:pPr>
+      <w:r>
+        <w:t xml:space="preserve">Erro:</w:t>
+      </w:r>
+      <w:r>
+        <w:t xml:space="preserve"> </w:t>
+      </w:r>
+      <w:r>
+        <w:t xml:space="preserve">“</w:t>
+      </w:r>
+      <w:r>
+        <w:t xml:space="preserve">xelatex not found</w:t>
+      </w:r>
+      <w:r>
+        <w:t xml:space="preserve">”</w:t>
+      </w:r>
+    </w:p>
+    <w:p>
+      <w:pPr>
+        <w:pStyle w:val="SourceCode"/>
+      </w:pPr>
+      <w:r>
+        <w:rPr>
+          <w:rStyle w:val="FunctionTok"/>
+        </w:rPr>
+        <w:t xml:space="preserve">sudo</w:t>
+      </w:r>
+      <w:r>
+        <w:rPr>
+          <w:rStyle w:val="NormalTok"/>
+        </w:rPr>
+        <w:t xml:space="preserve"> apt-get install texlive-xetex texlive-fonts-recommended</w:t>
+      </w:r>
+    </w:p>
+    <w:bookmarkEnd w:id="41"/>
+    <w:bookmarkStart w:id="42" w:name="pdf-não-gera-corretamente"/>
+    <w:p>
+      <w:pPr>
+        <w:pStyle w:val="Heading3"/>
+      </w:pPr>
+      <w:r>
+        <w:t xml:space="preserve">PDF não gera corretamente</w:t>
       </w:r>
     </w:p>
     <w:p>
@@ -1344,7 +3014,7 @@
         <w:pStyle w:val="Compact"/>
       </w:pPr>
       <w:r>
-        <w:t xml:space="preserve">Formato final para leitura e distribuição</w:t>
+        <w:t xml:space="preserve">Verifique se há caracteres especiais não suportados no Markdown</w:t>
       </w:r>
     </w:p>
     <w:p>
@@ -1356,7 +3026,7 @@
         <w:pStyle w:val="Compact"/>
       </w:pPr>
       <w:r>
-        <w:t xml:space="preserve">Renderização completa de equações matemáticas via LaTeX</w:t>
+        <w:t xml:space="preserve">O script já trata os casos mais comuns, mas novos padrões podem precisar de ajustes</w:t>
       </w:r>
     </w:p>
     <w:p>
@@ -1368,39 +3038,75 @@
         <w:pStyle w:val="Compact"/>
       </w:pPr>
       <w:r>
-        <w:t xml:space="preserve">Formatação profissional com fontes serifadas</w:t>
-      </w:r>
-    </w:p>
-    <w:p>
-      <w:pPr>
-        <w:numPr>
-          <w:ilvl w:val="0"/>
-          <w:numId w:val="1006"/>
-        </w:numPr>
-        <w:pStyle w:val="Compact"/>
-      </w:pPr>
-      <w:r>
-        <w:t xml:space="preserve">Tamanho típico: 40-140 KB dependendo do conteúdo matemático</w:t>
-      </w:r>
-    </w:p>
-    <w:bookmarkEnd w:id="27"/>
-    <w:bookmarkEnd w:id="28"/>
-    <w:bookmarkStart w:id="32" w:name="observações-técnicas"/>
+        <w:t xml:space="preserve">Verifique os logs de erro do pandoc para detalhes</w:t>
+      </w:r>
+    </w:p>
+    <w:bookmarkEnd w:id="42"/>
+    <w:bookmarkEnd w:id="43"/>
+    <w:bookmarkStart w:id="44" w:name="estrutura-de-arquivos"/>
     <w:p>
       <w:pPr>
         <w:pStyle w:val="Heading2"/>
       </w:pPr>
       <w:r>
-        <w:t xml:space="preserve">Observações Técnicas</w:t>
-      </w:r>
-    </w:p>
-    <w:bookmarkStart w:id="29" w:name="equações-matemáticas"/>
-    <w:p>
-      <w:pPr>
-        <w:pStyle w:val="Heading3"/>
-      </w:pPr>
-      <w:r>
-        <w:t xml:space="preserve">Equações Matemáticas</w:t>
+        <w:t xml:space="preserve">Estrutura de Arquivos</w:t>
+      </w:r>
+    </w:p>
+    <w:p>
+      <w:pPr>
+        <w:pStyle w:val="SourceCode"/>
+      </w:pPr>
+      <w:r>
+        <w:rPr>
+          <w:rStyle w:val="VerbatimChar"/>
+        </w:rPr>
+        <w:t xml:space="preserve">artigo_cientifico/fase4_secoes/</w:t>
+      </w:r>
+      <w:r>
+        <w:br/>
+      </w:r>
+      <w:r>
+        <w:rPr>
+          <w:rStyle w:val="VerbatimChar"/>
+        </w:rPr>
+        <w:t xml:space="preserve">├── *.md                    # Arquivos Markdown originais</w:t>
+      </w:r>
+      <w:r>
+        <w:br/>
+      </w:r>
+      <w:r>
+        <w:rPr>
+          <w:rStyle w:val="VerbatimChar"/>
+        </w:rPr>
+        <w:t xml:space="preserve">├── *.docx                  # Conversões DOCX</w:t>
+      </w:r>
+      <w:r>
+        <w:br/>
+      </w:r>
+      <w:r>
+        <w:rPr>
+          <w:rStyle w:val="VerbatimChar"/>
+        </w:rPr>
+        <w:t xml:space="preserve">├── *.pdf                   # Conversões PDF</w:t>
+      </w:r>
+      <w:r>
+        <w:br/>
+      </w:r>
+      <w:r>
+        <w:rPr>
+          <w:rStyle w:val="VerbatimChar"/>
+        </w:rPr>
+        <w:t xml:space="preserve">└── README_CONVERSION.md    # Esta documentação</w:t>
+      </w:r>
+    </w:p>
+    <w:bookmarkEnd w:id="44"/>
+    <w:bookmarkStart w:id="45" w:name="contato"/>
+    <w:p>
+      <w:pPr>
+        <w:pStyle w:val="Heading2"/>
+      </w:pPr>
+      <w:r>
+        <w:t xml:space="preserve">Contato</w:t>
       </w:r>
     </w:p>
     <w:p>
@@ -1408,111 +3114,13 @@
         <w:pStyle w:val="FirstParagraph"/>
       </w:pPr>
       <w:r>
-        <w:t xml:space="preserve">Os arquivos suportam LaTeX inline e display:</w:t>
-      </w:r>
-    </w:p>
-    <w:p>
-      <w:pPr>
-        <w:pStyle w:val="SourceCode"/>
-      </w:pPr>
-      <w:r>
-        <w:rPr>
-          <w:rStyle w:val="AnnotationTok"/>
-        </w:rPr>
-        <w:t xml:space="preserve">Equação inline:</w:t>
-      </w:r>
-      <w:r>
-        <w:rPr>
-          <w:rStyle w:val="CommentTok"/>
-        </w:rPr>
-        <w:t xml:space="preserve"> $E = mc^2$</w:t>
-      </w:r>
-      <w:r>
-        <w:br/>
-      </w:r>
-      <w:r>
-        <w:br/>
-      </w:r>
-      <w:r>
-        <w:rPr>
-          <w:rStyle w:val="NormalTok"/>
-        </w:rPr>
-        <w:t xml:space="preserve">Equação em bloco:</w:t>
-      </w:r>
-      <w:r>
-        <w:br/>
-      </w:r>
-      <w:r>
-        <w:rPr>
-          <w:rStyle w:val="NormalTok"/>
-        </w:rPr>
-        <w:t xml:space="preserve">$$</w:t>
-      </w:r>
-      <w:r>
-        <w:br/>
-      </w:r>
-      <w:r>
-        <w:rPr>
-          <w:rStyle w:val="NormalTok"/>
-        </w:rPr>
-        <w:t xml:space="preserve">\hat{H} = \sum_{i} \sigma_i^z</w:t>
-      </w:r>
-      <w:r>
-        <w:br/>
-      </w:r>
-      <w:r>
-        <w:rPr>
-          <w:rStyle w:val="NormalTok"/>
-        </w:rPr>
-        <w:t xml:space="preserve">$$</w:t>
-      </w:r>
-    </w:p>
-    <w:bookmarkEnd w:id="29"/>
-    <w:bookmarkStart w:id="30" w:name="tratamento-de-caracteres-especiais"/>
-    <w:p>
-      <w:pPr>
-        <w:pStyle w:val="Heading3"/>
-      </w:pPr>
-      <w:r>
-        <w:t xml:space="preserve">Tratamento de Caracteres Especiais</w:t>
-      </w:r>
-    </w:p>
-    <w:p>
-      <w:pPr>
-        <w:pStyle w:val="FirstParagraph"/>
-      </w:pPr>
-      <w:r>
-        <w:t xml:space="preserve">O script remove automaticamente:</w:t>
-      </w:r>
-      <w:r>
-        <w:t xml:space="preserve"> </w:t>
-      </w:r>
-      <w:r>
-        <w:t xml:space="preserve">- Emojis (✅, ❌, ⚠️, etc.) que causam problemas no LaTeX</w:t>
-      </w:r>
-      <w:r>
-        <w:t xml:space="preserve"> </w:t>
-      </w:r>
-      <w:r>
-        <w:t xml:space="preserve">- Checkboxes markdown são convertidos para texto</w:t>
-      </w:r>
-    </w:p>
-    <w:bookmarkEnd w:id="30"/>
-    <w:bookmarkStart w:id="31" w:name="engine-de-pdf"/>
-    <w:p>
-      <w:pPr>
-        <w:pStyle w:val="Heading3"/>
-      </w:pPr>
-      <w:r>
-        <w:t xml:space="preserve">Engine de PDF</w:t>
-      </w:r>
-    </w:p>
-    <w:p>
-      <w:pPr>
-        <w:pStyle w:val="FirstParagraph"/>
-      </w:pPr>
-      <w:r>
-        <w:t xml:space="preserve">O script usa</w:t>
+        <w:t xml:space="preserve">Para problemas ou sugestões relacionadas à conversão, consulte os scripts em:</w:t>
+      </w:r>
+      <w:r>
+        <w:t xml:space="preserve"> </w:t>
+      </w:r>
+      <w:r>
+        <w:t xml:space="preserve">-</w:t>
       </w:r>
       <w:r>
         <w:t xml:space="preserve"> </w:t>
@@ -1521,345 +3129,34 @@
         <w:rPr>
           <w:rStyle w:val="VerbatimChar"/>
         </w:rPr>
-        <w:t xml:space="preserve">xelatex</w:t>
-      </w:r>
-      <w:r>
-        <w:t xml:space="preserve"> </w:t>
-      </w:r>
-      <w:r>
-        <w:t xml:space="preserve">como engine de PDF porque:</w:t>
-      </w:r>
-      <w:r>
-        <w:t xml:space="preserve"> </w:t>
-      </w:r>
-      <w:r>
-        <w:t xml:space="preserve">- Suporte nativo a Unicode</w:t>
-      </w:r>
-      <w:r>
-        <w:t xml:space="preserve"> </w:t>
-      </w:r>
-      <w:r>
-        <w:t xml:space="preserve">- Melhor renderização de caracteres especiais</w:t>
-      </w:r>
-      <w:r>
-        <w:t xml:space="preserve"> </w:t>
-      </w:r>
-      <w:r>
-        <w:t xml:space="preserve">- Compatibilidade com fontes TrueType/OpenType</w:t>
-      </w:r>
-    </w:p>
-    <w:bookmarkEnd w:id="31"/>
-    <w:bookmarkEnd w:id="32"/>
-    <w:bookmarkStart w:id="33" w:name="manutenção"/>
-    <w:p>
-      <w:pPr>
-        <w:pStyle w:val="Heading2"/>
-      </w:pPr>
-      <w:r>
-        <w:t xml:space="preserve">Manutenção</w:t>
-      </w:r>
-    </w:p>
-    <w:p>
-      <w:pPr>
-        <w:pStyle w:val="FirstParagraph"/>
-      </w:pPr>
-      <w:r>
-        <w:t xml:space="preserve">Para reconverter todos os arquivos (por exemplo, após atualizar o Markdown):</w:t>
-      </w:r>
-    </w:p>
-    <w:p>
-      <w:pPr>
-        <w:pStyle w:val="SourceCode"/>
-      </w:pPr>
-      <w:r>
-        <w:rPr>
-          <w:rStyle w:val="CommentTok"/>
-        </w:rPr>
-        <w:t xml:space="preserve"># Remover conversões antigas</w:t>
-      </w:r>
-      <w:r>
-        <w:br/>
-      </w:r>
-      <w:r>
-        <w:rPr>
-          <w:rStyle w:val="FunctionTok"/>
-        </w:rPr>
-        <w:t xml:space="preserve">rm</w:t>
-      </w:r>
-      <w:r>
-        <w:rPr>
-          <w:rStyle w:val="NormalTok"/>
-        </w:rPr>
-        <w:t xml:space="preserve"> artigo_cientifico/fase4_secoes/</w:t>
-      </w:r>
-      <w:r>
-        <w:rPr>
-          <w:rStyle w:val="PreprocessorTok"/>
-        </w:rPr>
-        <w:t xml:space="preserve">*</w:t>
-      </w:r>
-      <w:r>
-        <w:rPr>
-          <w:rStyle w:val="NormalTok"/>
-        </w:rPr>
-        <w:t xml:space="preserve">.docx artigo_cientifico/fase4_secoes/</w:t>
-      </w:r>
-      <w:r>
-        <w:rPr>
-          <w:rStyle w:val="PreprocessorTok"/>
-        </w:rPr>
-        <w:t xml:space="preserve">*</w:t>
-      </w:r>
-      <w:r>
-        <w:rPr>
-          <w:rStyle w:val="NormalTok"/>
-        </w:rPr>
-        <w:t xml:space="preserve">.pdf</w:t>
-      </w:r>
-      <w:r>
-        <w:br/>
-      </w:r>
-      <w:r>
-        <w:br/>
-      </w:r>
-      <w:r>
-        <w:rPr>
-          <w:rStyle w:val="CommentTok"/>
-        </w:rPr>
-        <w:t xml:space="preserve"># Reconverter</w:t>
-      </w:r>
-      <w:r>
-        <w:br/>
-      </w:r>
-      <w:r>
-        <w:rPr>
-          <w:rStyle w:val="ExtensionTok"/>
-        </w:rPr>
-        <w:t xml:space="preserve">python3</w:t>
-      </w:r>
-      <w:r>
-        <w:rPr>
-          <w:rStyle w:val="NormalTok"/>
-        </w:rPr>
-        <w:t xml:space="preserve"> tools/convert_fase4_to_docx_pdf.py</w:t>
-      </w:r>
-    </w:p>
-    <w:bookmarkEnd w:id="33"/>
-    <w:bookmarkStart w:id="37" w:name="solução-de-problemas"/>
-    <w:p>
-      <w:pPr>
-        <w:pStyle w:val="Heading2"/>
-      </w:pPr>
-      <w:r>
-        <w:t xml:space="preserve">Solução de Problemas</w:t>
-      </w:r>
-    </w:p>
-    <w:bookmarkStart w:id="34" w:name="erro-pandoc-command-not-found"/>
-    <w:p>
-      <w:pPr>
-        <w:pStyle w:val="Heading3"/>
-      </w:pPr>
-      <w:r>
-        <w:t xml:space="preserve">Erro:</w:t>
-      </w:r>
-      <w:r>
-        <w:t xml:space="preserve"> </w:t>
-      </w:r>
-      <w:r>
-        <w:t xml:space="preserve">“</w:t>
-      </w:r>
-      <w:r>
-        <w:t xml:space="preserve">pandoc: command not found</w:t>
-      </w:r>
-      <w:r>
-        <w:t xml:space="preserve">”</w:t>
-      </w:r>
-    </w:p>
-    <w:p>
-      <w:pPr>
-        <w:pStyle w:val="SourceCode"/>
-      </w:pPr>
-      <w:r>
-        <w:rPr>
-          <w:rStyle w:val="FunctionTok"/>
-        </w:rPr>
-        <w:t xml:space="preserve">sudo</w:t>
-      </w:r>
-      <w:r>
-        <w:rPr>
-          <w:rStyle w:val="NormalTok"/>
-        </w:rPr>
-        <w:t xml:space="preserve"> apt-get install pandoc</w:t>
-      </w:r>
-    </w:p>
-    <w:bookmarkEnd w:id="34"/>
-    <w:bookmarkStart w:id="35" w:name="erro-xelatex-not-found"/>
-    <w:p>
-      <w:pPr>
-        <w:pStyle w:val="Heading3"/>
-      </w:pPr>
-      <w:r>
-        <w:t xml:space="preserve">Erro:</w:t>
-      </w:r>
-      <w:r>
-        <w:t xml:space="preserve"> </w:t>
-      </w:r>
-      <w:r>
-        <w:t xml:space="preserve">“</w:t>
-      </w:r>
-      <w:r>
-        <w:t xml:space="preserve">xelatex not found</w:t>
-      </w:r>
-      <w:r>
-        <w:t xml:space="preserve">”</w:t>
-      </w:r>
-    </w:p>
-    <w:p>
-      <w:pPr>
-        <w:pStyle w:val="SourceCode"/>
-      </w:pPr>
-      <w:r>
-        <w:rPr>
-          <w:rStyle w:val="FunctionTok"/>
-        </w:rPr>
-        <w:t xml:space="preserve">sudo</w:t>
-      </w:r>
-      <w:r>
-        <w:rPr>
-          <w:rStyle w:val="NormalTok"/>
-        </w:rPr>
-        <w:t xml:space="preserve"> apt-get install texlive-xetex texlive-fonts-recommended</w:t>
-      </w:r>
-    </w:p>
-    <w:bookmarkEnd w:id="35"/>
-    <w:bookmarkStart w:id="36" w:name="pdf-não-gera-corretamente"/>
-    <w:p>
-      <w:pPr>
-        <w:pStyle w:val="Heading3"/>
-      </w:pPr>
-      <w:r>
-        <w:t xml:space="preserve">PDF não gera corretamente</w:t>
-      </w:r>
-    </w:p>
-    <w:p>
-      <w:pPr>
-        <w:numPr>
-          <w:ilvl w:val="0"/>
-          <w:numId w:val="1007"/>
-        </w:numPr>
-        <w:pStyle w:val="Compact"/>
-      </w:pPr>
-      <w:r>
-        <w:t xml:space="preserve">Verifique se há caracteres especiais não suportados no Markdown</w:t>
-      </w:r>
-    </w:p>
-    <w:p>
-      <w:pPr>
-        <w:numPr>
-          <w:ilvl w:val="0"/>
-          <w:numId w:val="1007"/>
-        </w:numPr>
-        <w:pStyle w:val="Compact"/>
-      </w:pPr>
-      <w:r>
-        <w:t xml:space="preserve">O script já trata os casos mais comuns, mas novos padrões podem precisar de ajustes</w:t>
-      </w:r>
-    </w:p>
-    <w:p>
-      <w:pPr>
-        <w:numPr>
-          <w:ilvl w:val="0"/>
-          <w:numId w:val="1007"/>
-        </w:numPr>
-        <w:pStyle w:val="Compact"/>
-      </w:pPr>
-      <w:r>
-        <w:t xml:space="preserve">Verifique os logs de erro do pandoc para detalhes</w:t>
-      </w:r>
-    </w:p>
-    <w:bookmarkEnd w:id="36"/>
-    <w:bookmarkEnd w:id="37"/>
-    <w:bookmarkStart w:id="38" w:name="estrutura-de-arquivos"/>
-    <w:p>
-      <w:pPr>
-        <w:pStyle w:val="Heading2"/>
-      </w:pPr>
-      <w:r>
-        <w:t xml:space="preserve">Estrutura de Arquivos</w:t>
-      </w:r>
-    </w:p>
-    <w:p>
-      <w:pPr>
-        <w:pStyle w:val="SourceCode"/>
-      </w:pPr>
+        <w:t xml:space="preserve">tools/convert_fase4_to_docx_pdf.py</w:t>
+      </w:r>
+      <w:r>
+        <w:t xml:space="preserve"> </w:t>
+      </w:r>
+      <w:r>
+        <w:t xml:space="preserve">(script original, apenas fase4_secoes)</w:t>
+      </w:r>
+      <w:r>
+        <w:t xml:space="preserve"> </w:t>
+      </w:r>
+      <w:r>
+        <w:t xml:space="preserve">-</w:t>
+      </w:r>
+      <w:r>
+        <w:t xml:space="preserve"> </w:t>
+      </w:r>
       <w:r>
         <w:rPr>
           <w:rStyle w:val="VerbatimChar"/>
         </w:rPr>
-        <w:t xml:space="preserve">artigo_cientifico/fase4_secoes/</w:t>
-      </w:r>
-      <w:r>
-        <w:br/>
-      </w:r>
-      <w:r>
-        <w:rPr>
-          <w:rStyle w:val="VerbatimChar"/>
-        </w:rPr>
-        <w:t xml:space="preserve">├── *.md                    # Arquivos Markdown originais</w:t>
-      </w:r>
-      <w:r>
-        <w:br/>
-      </w:r>
-      <w:r>
-        <w:rPr>
-          <w:rStyle w:val="VerbatimChar"/>
-        </w:rPr>
-        <w:t xml:space="preserve">├── *.docx                  # Conversões DOCX</w:t>
-      </w:r>
-      <w:r>
-        <w:br/>
-      </w:r>
-      <w:r>
-        <w:rPr>
-          <w:rStyle w:val="VerbatimChar"/>
-        </w:rPr>
-        <w:t xml:space="preserve">├── *.pdf                   # Conversões PDF</w:t>
-      </w:r>
-      <w:r>
-        <w:br/>
-      </w:r>
-      <w:r>
-        <w:rPr>
-          <w:rStyle w:val="VerbatimChar"/>
-        </w:rPr>
-        <w:t xml:space="preserve">└── README_CONVERSION.md    # Esta documentação</w:t>
-      </w:r>
-    </w:p>
-    <w:bookmarkEnd w:id="38"/>
-    <w:bookmarkStart w:id="39" w:name="contato"/>
-    <w:p>
-      <w:pPr>
-        <w:pStyle w:val="Heading2"/>
-      </w:pPr>
-      <w:r>
-        <w:t xml:space="preserve">Contato</w:t>
-      </w:r>
-    </w:p>
-    <w:p>
-      <w:pPr>
-        <w:pStyle w:val="FirstParagraph"/>
-      </w:pPr>
-      <w:r>
-        <w:t xml:space="preserve">Para problemas ou sugestões relacionadas à conversão, consulte o script em:</w:t>
-      </w:r>
-      <w:r>
-        <w:t xml:space="preserve"> </w:t>
-      </w:r>
-      <w:r>
-        <w:rPr>
-          <w:rStyle w:val="VerbatimChar"/>
-        </w:rPr>
-        <w:t xml:space="preserve">tools/convert_fase4_to_docx_pdf.py</w:t>
+        <w:t xml:space="preserve">tools/convert_all_artigo_mds.py</w:t>
+      </w:r>
+      <w:r>
+        <w:t xml:space="preserve"> </w:t>
+      </w:r>
+      <w:r>
+        <w:t xml:space="preserve">(novo script, conversão recursiva completa)</w:t>
       </w:r>
     </w:p>
     <w:p>
@@ -1900,7 +3197,7 @@
         <w:t xml:space="preserve"> </w:t>
       </w:r>
       <w:r>
-        <w:t xml:space="preserve">1.0</w:t>
+        <w:t xml:space="preserve">2.0 (adicionado suporte recursivo)</w:t>
       </w:r>
       <w:r>
         <w:br/>
@@ -1916,11 +3213,11 @@
         <w:t xml:space="preserve"> </w:t>
       </w:r>
       <w:r>
-        <w:t xml:space="preserve">Todos os arquivos convertidos com sucesso ✅</w:t>
-      </w:r>
-    </w:p>
-    <w:bookmarkEnd w:id="39"/>
-    <w:bookmarkEnd w:id="40"/>
+        <w:t xml:space="preserve">44/46 arquivos convertidos com sucesso (95.7%) ✅</w:t>
+      </w:r>
+    </w:p>
+    <w:bookmarkEnd w:id="45"/>
+    <w:bookmarkEnd w:id="46"/>
     <w:sectPr/>
   </w:body>
 </w:document>
@@ -2234,9 +3531,6 @@
     <w:abstractNumId w:val="991"/>
   </w:num>
   <w:num w:numId="1006">
-    <w:abstractNumId w:val="991"/>
-  </w:num>
-  <w:num w:numId="1007">
     <w:abstractNumId w:val="991"/>
   </w:num>
 </w:numbering>

</xml_diff>